<commit_message>
Alterada a introdução e a terminologia
</commit_message>
<xml_diff>
--- a/Ecomar - Bioinvasao.docx
+++ b/Ecomar - Bioinvasao.docx
@@ -635,6 +635,11 @@
     <w:p/>
     <w:p>
       <w:pPr>
+        <w:pStyle w:val="PargrafodaLista"/>
+        <w:numPr>
+          <w:ilvl w:val="0"/>
+          <w:numId w:val="5"/>
+        </w:numPr>
         <w:rPr>
           <w:rFonts w:asciiTheme="majorHAnsi" w:hAnsiTheme="majorHAnsi"/>
           <w:b/>
@@ -652,19 +657,22 @@
         <w:lastRenderedPageBreak/>
         <w:t>Introdução</w:t>
       </w:r>
-      <w:r>
+    </w:p>
+    <w:p>
+      <w:pPr>
+        <w:pStyle w:val="PargrafodaLista"/>
         <w:rPr>
           <w:rFonts w:asciiTheme="majorHAnsi" w:hAnsiTheme="majorHAnsi"/>
           <w:b/>
           <w:sz w:val="32"/>
           <w:szCs w:val="32"/>
         </w:rPr>
-        <w:t>:</w:t>
-      </w:r>
+      </w:pPr>
     </w:p>
     <w:p>
       <w:pPr>
         <w:ind w:firstLine="708"/>
+        <w:jc w:val="both"/>
         <w:rPr>
           <w:sz w:val="24"/>
           <w:szCs w:val="24"/>
@@ -699,87 +707,27 @@
           <w:szCs w:val="24"/>
           <w:shd w:val="clear" w:color="auto" w:fill="FFFFFF"/>
         </w:rPr>
-        <w:t>é “o ato ou efeito de um ou mais organismos invadirem e se estabelecerem em ambientes onde não havia registros anteriores para a espécie. ” (SOUZA et al, 2011).</w:t>
-      </w:r>
-    </w:p>
-    <w:p>
-      <w:pPr>
-        <w:ind w:firstLine="708"/>
-        <w:rPr>
-          <w:sz w:val="24"/>
-          <w:szCs w:val="24"/>
-        </w:rPr>
-      </w:pPr>
-      <w:r>
-        <w:rPr>
-          <w:sz w:val="24"/>
-          <w:szCs w:val="24"/>
-        </w:rPr>
-        <w:t>A invasão biológica é considerada uma das principais causas de perda de biodiversidade no mundo, podendo alterar ciclos ecológicos, aumentando a competição entre organismos nativos e invasores, também são espécies oportunistas, podendo até causar a eliminação de espécies nativas.</w:t>
-      </w:r>
-    </w:p>
-    <w:p>
-      <w:pPr>
-        <w:ind w:firstLine="708"/>
-        <w:rPr>
-          <w:sz w:val="24"/>
-          <w:szCs w:val="24"/>
-        </w:rPr>
-      </w:pPr>
-      <w:r>
-        <w:rPr>
-          <w:sz w:val="24"/>
-          <w:szCs w:val="24"/>
-        </w:rPr>
-        <w:t>Espécies invasoras não só causam problemas no ecossistema local, mas também afetam ao homem, como por exemplo na economia local e na saúde, podem causar um impacto social e cultural no local onde as espécies nativas estão sendo drasticamente diminuídas.</w:t>
-      </w:r>
-    </w:p>
-    <w:p>
-      <w:pPr>
-        <w:ind w:firstLine="708"/>
-        <w:rPr>
-          <w:sz w:val="24"/>
-          <w:szCs w:val="24"/>
-        </w:rPr>
-      </w:pPr>
-      <w:r>
-        <w:rPr>
-          <w:sz w:val="24"/>
-          <w:szCs w:val="24"/>
-        </w:rPr>
-        <w:t xml:space="preserve">Ainda que esses dados sejam bastante alarmantes e suas consequências </w:t>
-      </w:r>
-      <w:r>
-        <w:rPr>
-          <w:sz w:val="24"/>
-          <w:szCs w:val="24"/>
-        </w:rPr>
-        <w:t xml:space="preserve">afetem diretamente </w:t>
-      </w:r>
-      <w:bookmarkStart w:id="0" w:name="_GoBack"/>
-      <w:bookmarkEnd w:id="0"/>
-      <w:r>
-        <w:rPr>
-          <w:sz w:val="24"/>
-          <w:szCs w:val="24"/>
-        </w:rPr>
-        <w:t xml:space="preserve">ao homem, esse assunto sobre bioinvasão, seja ela </w:t>
+        <w:t>é “o ato ou efeito de um ou mais organismos invadirem e se estabelecerem em ambientes onde não havia registros anteriores para a espécie.</w:t>
       </w:r>
       <w:proofErr w:type="gramStart"/>
       <w:r>
         <w:rPr>
-          <w:sz w:val="24"/>
-          <w:szCs w:val="24"/>
-        </w:rPr>
-        <w:t>marinha, terrestre</w:t>
+          <w:rFonts w:cs="Arial"/>
+          <w:sz w:val="24"/>
+          <w:szCs w:val="24"/>
+          <w:shd w:val="clear" w:color="auto" w:fill="FFFFFF"/>
+        </w:rPr>
+        <w:t xml:space="preserve"> ”</w:t>
       </w:r>
       <w:proofErr w:type="gramEnd"/>
       <w:r>
         <w:rPr>
-          <w:sz w:val="24"/>
-          <w:szCs w:val="24"/>
-        </w:rPr>
-        <w:t xml:space="preserve"> ou fluvial, é um assunto pouco abordado com o público em geral e pouco pesquisado no Brasil.</w:t>
+          <w:rFonts w:cs="Arial"/>
+          <w:sz w:val="24"/>
+          <w:szCs w:val="24"/>
+          <w:shd w:val="clear" w:color="auto" w:fill="FFFFFF"/>
+        </w:rPr>
+        <w:t xml:space="preserve"> (SOUZA et al, 2011).</w:t>
       </w:r>
     </w:p>
     <w:p>
@@ -787,145 +735,216 @@
         <w:ind w:firstLine="708"/>
         <w:jc w:val="both"/>
         <w:rPr>
+          <w:sz w:val="24"/>
+          <w:szCs w:val="24"/>
+        </w:rPr>
+      </w:pPr>
+      <w:r>
+        <w:rPr>
+          <w:sz w:val="24"/>
+          <w:szCs w:val="24"/>
+        </w:rPr>
+        <w:t>A invasão biológica é considerada uma das principais causas de perda de biodiversidade no mundo, podendo alter</w:t>
+      </w:r>
+      <w:r>
+        <w:rPr>
+          <w:sz w:val="24"/>
+          <w:szCs w:val="24"/>
+        </w:rPr>
+        <w:t>ar ciclos ecológicos, aumentar</w:t>
+      </w:r>
+      <w:r>
+        <w:rPr>
+          <w:sz w:val="24"/>
+          <w:szCs w:val="24"/>
+        </w:rPr>
+        <w:t xml:space="preserve"> a competição entre organismos nativos e invasores, podendo até causar a eliminação de espécies nativas.</w:t>
+      </w:r>
+    </w:p>
+    <w:p>
+      <w:pPr>
+        <w:ind w:firstLine="708"/>
+        <w:jc w:val="both"/>
+        <w:rPr>
+          <w:sz w:val="24"/>
+          <w:szCs w:val="24"/>
+        </w:rPr>
+      </w:pPr>
+      <w:r>
+        <w:rPr>
+          <w:sz w:val="24"/>
+          <w:szCs w:val="24"/>
+        </w:rPr>
+        <w:t>Espécies invasoras não só causam prob</w:t>
+      </w:r>
+      <w:r>
+        <w:rPr>
+          <w:sz w:val="24"/>
+          <w:szCs w:val="24"/>
+        </w:rPr>
+        <w:t xml:space="preserve">lemas no ecossistema local, mas </w:t>
+      </w:r>
+      <w:r>
+        <w:rPr>
+          <w:sz w:val="24"/>
+          <w:szCs w:val="24"/>
+        </w:rPr>
+        <w:t xml:space="preserve">também afetam ao homem, como </w:t>
+      </w:r>
+      <w:proofErr w:type="gramStart"/>
+      <w:r>
+        <w:rPr>
+          <w:sz w:val="24"/>
+          <w:szCs w:val="24"/>
+        </w:rPr>
+        <w:t>por exemplo</w:t>
+      </w:r>
+      <w:proofErr w:type="gramEnd"/>
+      <w:r>
+        <w:rPr>
+          <w:sz w:val="24"/>
+          <w:szCs w:val="24"/>
+        </w:rPr>
+        <w:t xml:space="preserve"> na economia local e na saúde, podem causar um impacto social e cultural no local onde as espécies nativas estão sendo drasticamente diminuídas.</w:t>
+      </w:r>
+    </w:p>
+    <w:p>
+      <w:pPr>
+        <w:ind w:firstLine="708"/>
+        <w:jc w:val="both"/>
+        <w:rPr>
+          <w:sz w:val="24"/>
+          <w:szCs w:val="24"/>
+        </w:rPr>
+      </w:pPr>
+      <w:r>
+        <w:rPr>
+          <w:sz w:val="24"/>
+          <w:szCs w:val="24"/>
+        </w:rPr>
+        <w:t xml:space="preserve">Ainda que esses dados sejam bastante alarmantes e suas consequências </w:t>
+      </w:r>
+      <w:r>
+        <w:rPr>
+          <w:sz w:val="24"/>
+          <w:szCs w:val="24"/>
+        </w:rPr>
+        <w:t xml:space="preserve">afetem diretamente </w:t>
+      </w:r>
+      <w:r>
+        <w:rPr>
+          <w:sz w:val="24"/>
+          <w:szCs w:val="24"/>
+        </w:rPr>
+        <w:t>ao homem, a</w:t>
+      </w:r>
+      <w:r>
+        <w:rPr>
+          <w:sz w:val="24"/>
+          <w:szCs w:val="24"/>
+        </w:rPr>
+        <w:t xml:space="preserve"> bioinvasão, seja ela </w:t>
+      </w:r>
+      <w:proofErr w:type="gramStart"/>
+      <w:r>
+        <w:rPr>
+          <w:sz w:val="24"/>
+          <w:szCs w:val="24"/>
+        </w:rPr>
+        <w:t>marinha, terrestre</w:t>
+      </w:r>
+      <w:proofErr w:type="gramEnd"/>
+      <w:r>
+        <w:rPr>
+          <w:sz w:val="24"/>
+          <w:szCs w:val="24"/>
+        </w:rPr>
+        <w:t xml:space="preserve"> ou fluvial, é um assunto pouco abordado com o público em geral e pouco pesquisado no Brasil.</w:t>
+      </w:r>
+      <w:r>
+        <w:rPr>
+          <w:sz w:val="24"/>
+          <w:szCs w:val="24"/>
+        </w:rPr>
+        <w:t xml:space="preserve"> O que muitos falham em perceber é que a maioria das causas de invasões e introdução acidental de espécies em diferentes ecossistemas é consequência direta da ação e do desenvolvimento da forma de vida humana.</w:t>
+      </w:r>
+    </w:p>
+    <w:p>
+      <w:pPr>
+        <w:ind w:firstLine="708"/>
+        <w:jc w:val="both"/>
+        <w:rPr>
+          <w:sz w:val="24"/>
+          <w:szCs w:val="24"/>
+        </w:rPr>
+      </w:pPr>
+      <w:r>
+        <w:rPr>
+          <w:sz w:val="24"/>
+          <w:szCs w:val="24"/>
+        </w:rPr>
+        <w:t xml:space="preserve">Com o aumento da globalização e desenvolvimento dos meios de transporte marinhos, regiões e oceanos antes totalmente incomunicáveis tornam-se agora cruzados diariamente. Apesar de </w:t>
+      </w:r>
+      <w:proofErr w:type="gramStart"/>
+      <w:r>
+        <w:rPr>
+          <w:sz w:val="24"/>
+          <w:szCs w:val="24"/>
+        </w:rPr>
+        <w:t>alguma espécies</w:t>
+      </w:r>
+      <w:proofErr w:type="gramEnd"/>
+      <w:r>
+        <w:rPr>
+          <w:sz w:val="24"/>
+          <w:szCs w:val="24"/>
+        </w:rPr>
+        <w:t xml:space="preserve"> migrarem em busca de melhores condições para sobrevivência, a interferência humana fez com que espécies sem essa característica fossem transportadas por longas distancias e inseridas em ecossistemas totalmente diferentes dos seus de origem.</w:t>
+      </w:r>
+    </w:p>
+    <w:p>
+      <w:pPr>
+        <w:jc w:val="both"/>
+        <w:rPr>
           <w:rFonts w:cs="Arial"/>
           <w:sz w:val="24"/>
           <w:szCs w:val="24"/>
         </w:rPr>
       </w:pPr>
-      <w:r>
+    </w:p>
+    <w:p>
+      <w:pPr>
+        <w:jc w:val="both"/>
         <w:rPr>
           <w:rFonts w:cs="Arial"/>
           <w:sz w:val="24"/>
           <w:szCs w:val="24"/>
         </w:rPr>
-        <w:t>Para atingir a condição de espécie nociva ou invasora, a espécie tem que realizar, pelo menos, uma das seguintes ações (</w:t>
-      </w:r>
-      <w:proofErr w:type="spellStart"/>
-      <w:r>
-        <w:rPr>
-          <w:rFonts w:cs="Arial"/>
-          <w:sz w:val="24"/>
-          <w:szCs w:val="24"/>
-        </w:rPr>
-        <w:t>Hilliard</w:t>
-      </w:r>
-      <w:proofErr w:type="spellEnd"/>
-      <w:r>
-        <w:rPr>
-          <w:rFonts w:cs="Arial"/>
-          <w:sz w:val="24"/>
-          <w:szCs w:val="24"/>
-        </w:rPr>
-        <w:t xml:space="preserve"> et al., 1997):</w:t>
-      </w:r>
-    </w:p>
-    <w:p>
-      <w:pPr>
-        <w:jc w:val="both"/>
-        <w:rPr>
-          <w:rFonts w:cs="Arial"/>
-          <w:sz w:val="24"/>
-          <w:szCs w:val="24"/>
-        </w:rPr>
-      </w:pPr>
-      <w:r>
-        <w:rPr>
-          <w:rFonts w:cs="Arial"/>
-          <w:sz w:val="24"/>
-          <w:szCs w:val="24"/>
-        </w:rPr>
-        <w:t>• deslocar espécies nativas via competição por espaço, luz ou alimento;</w:t>
-      </w:r>
-    </w:p>
-    <w:p>
-      <w:pPr>
-        <w:jc w:val="both"/>
-        <w:rPr>
-          <w:rFonts w:cs="Arial"/>
-          <w:sz w:val="24"/>
-          <w:szCs w:val="24"/>
-        </w:rPr>
-      </w:pPr>
-      <w:r>
-        <w:rPr>
-          <w:rFonts w:cs="Arial"/>
-          <w:sz w:val="24"/>
-          <w:szCs w:val="24"/>
-        </w:rPr>
-        <w:t>• ser predadora de espécies nativas e reduzir sua densidade ou biomassa;</w:t>
-      </w:r>
-    </w:p>
-    <w:p>
-      <w:pPr>
-        <w:jc w:val="both"/>
-        <w:rPr>
-          <w:rFonts w:cs="Arial"/>
-          <w:sz w:val="24"/>
-          <w:szCs w:val="24"/>
-        </w:rPr>
-      </w:pPr>
-      <w:r>
-        <w:rPr>
-          <w:rFonts w:cs="Arial"/>
-          <w:sz w:val="24"/>
-          <w:szCs w:val="24"/>
-        </w:rPr>
-        <w:t>• parasitar ou causar doença em espécies localmente importantes (como espécies cultivadas ou com alto significado ecológico e valor de conservação);</w:t>
-      </w:r>
-    </w:p>
-    <w:p>
-      <w:pPr>
-        <w:jc w:val="both"/>
-        <w:rPr>
-          <w:rFonts w:cs="Arial"/>
-          <w:sz w:val="24"/>
-          <w:szCs w:val="24"/>
-        </w:rPr>
-      </w:pPr>
-      <w:r>
-        <w:rPr>
-          <w:rFonts w:cs="Arial"/>
-          <w:sz w:val="24"/>
-          <w:szCs w:val="24"/>
-        </w:rPr>
-        <w:t xml:space="preserve">• produzir toxinas que se acumulam na cadeia alimentar, envenenar outros organismos, ou causar risco direto à saúde humana (por exemplo, pela disseminação de patógenos ou por acumulação de </w:t>
-      </w:r>
-      <w:proofErr w:type="spellStart"/>
-      <w:r>
-        <w:rPr>
-          <w:rFonts w:cs="Arial"/>
-          <w:sz w:val="24"/>
-          <w:szCs w:val="24"/>
-        </w:rPr>
-        <w:t>ficotoxinas</w:t>
-      </w:r>
-      <w:proofErr w:type="spellEnd"/>
-      <w:r>
-        <w:rPr>
-          <w:rFonts w:cs="Arial"/>
-          <w:sz w:val="24"/>
-          <w:szCs w:val="24"/>
-        </w:rPr>
-        <w:t xml:space="preserve"> em moluscos e peixes utilizados na alimentação humana);</w:t>
-      </w:r>
-    </w:p>
-    <w:p>
-      <w:pPr>
-        <w:jc w:val="both"/>
-        <w:rPr>
-          <w:rFonts w:cs="Arial"/>
-          <w:sz w:val="24"/>
-          <w:szCs w:val="24"/>
-        </w:rPr>
-      </w:pPr>
-      <w:r>
-        <w:rPr>
-          <w:rFonts w:cs="Arial"/>
-          <w:sz w:val="24"/>
-          <w:szCs w:val="24"/>
-        </w:rPr>
-        <w:t>• causar significativas perdas econômicas decorrentes de modificações na infraestrutura (por volumosa incrustação em tomadas de água, circuitos de refrigeração, molhes, embarcadouros, marinas, boias, cascos de embarcações e outras superfícies entre marés ou submersas, entre outras situações).</w:t>
-      </w:r>
+      </w:pPr>
+    </w:p>
+    <w:p>
+      <w:pPr>
+        <w:rPr>
+          <w:sz w:val="24"/>
+          <w:szCs w:val="24"/>
+        </w:rPr>
+      </w:pPr>
+    </w:p>
+    <w:p>
+      <w:pPr>
+        <w:rPr>
+          <w:sz w:val="24"/>
+          <w:szCs w:val="24"/>
+        </w:rPr>
+      </w:pPr>
+    </w:p>
+    <w:p>
+      <w:pPr>
+        <w:rPr>
+          <w:sz w:val="24"/>
+          <w:szCs w:val="24"/>
+        </w:rPr>
+      </w:pPr>
     </w:p>
     <w:p>
       <w:pPr>
@@ -1034,12 +1053,122 @@
     <w:p>
       <w:pPr>
         <w:rPr>
+          <w:sz w:val="24"/>
+          <w:szCs w:val="24"/>
+        </w:rPr>
+      </w:pPr>
+    </w:p>
+    <w:p>
+      <w:pPr>
+        <w:rPr>
+          <w:sz w:val="24"/>
+          <w:szCs w:val="24"/>
+        </w:rPr>
+      </w:pPr>
+    </w:p>
+    <w:p>
+      <w:pPr>
+        <w:rPr>
+          <w:sz w:val="24"/>
+          <w:szCs w:val="24"/>
+        </w:rPr>
+      </w:pPr>
+    </w:p>
+    <w:p>
+      <w:pPr>
+        <w:rPr>
+          <w:sz w:val="24"/>
+          <w:szCs w:val="24"/>
+        </w:rPr>
+      </w:pPr>
+    </w:p>
+    <w:p>
+      <w:pPr>
+        <w:rPr>
+          <w:sz w:val="24"/>
+          <w:szCs w:val="24"/>
+        </w:rPr>
+      </w:pPr>
+    </w:p>
+    <w:p>
+      <w:pPr>
+        <w:rPr>
+          <w:sz w:val="24"/>
+          <w:szCs w:val="24"/>
+        </w:rPr>
+      </w:pPr>
+    </w:p>
+    <w:p>
+      <w:pPr>
+        <w:rPr>
+          <w:sz w:val="24"/>
+          <w:szCs w:val="24"/>
+        </w:rPr>
+      </w:pPr>
+    </w:p>
+    <w:p>
+      <w:pPr>
+        <w:rPr>
+          <w:sz w:val="24"/>
+          <w:szCs w:val="24"/>
+        </w:rPr>
+      </w:pPr>
+    </w:p>
+    <w:p>
+      <w:pPr>
+        <w:rPr>
+          <w:sz w:val="24"/>
+          <w:szCs w:val="24"/>
+        </w:rPr>
+      </w:pPr>
+    </w:p>
+    <w:p>
+      <w:pPr>
+        <w:rPr>
+          <w:sz w:val="24"/>
+          <w:szCs w:val="24"/>
+        </w:rPr>
+      </w:pPr>
+    </w:p>
+    <w:p>
+      <w:pPr>
+        <w:rPr>
+          <w:sz w:val="24"/>
+          <w:szCs w:val="24"/>
+        </w:rPr>
+      </w:pPr>
+    </w:p>
+    <w:p>
+      <w:pPr>
+        <w:rPr>
+          <w:sz w:val="24"/>
+          <w:szCs w:val="24"/>
+        </w:rPr>
+      </w:pPr>
+    </w:p>
+    <w:p>
+      <w:pPr>
+        <w:rPr>
+          <w:sz w:val="24"/>
+          <w:szCs w:val="24"/>
+        </w:rPr>
+      </w:pPr>
+    </w:p>
+    <w:p>
+      <w:pPr>
+        <w:pStyle w:val="PargrafodaLista"/>
+        <w:numPr>
+          <w:ilvl w:val="0"/>
+          <w:numId w:val="5"/>
+        </w:numPr>
+        <w:rPr>
           <w:rFonts w:asciiTheme="majorHAnsi" w:hAnsiTheme="majorHAnsi"/>
           <w:b/>
           <w:sz w:val="32"/>
           <w:szCs w:val="32"/>
         </w:rPr>
       </w:pPr>
+      <w:proofErr w:type="spellStart"/>
       <w:r>
         <w:rPr>
           <w:rFonts w:asciiTheme="majorHAnsi" w:hAnsiTheme="majorHAnsi"/>
@@ -1047,15 +1176,382 @@
           <w:sz w:val="32"/>
           <w:szCs w:val="32"/>
         </w:rPr>
+        <w:lastRenderedPageBreak/>
         <w:t>Bioinvasão</w:t>
       </w:r>
+      <w:proofErr w:type="spellEnd"/>
+    </w:p>
+    <w:p>
+      <w:pPr>
+        <w:rPr>
+          <w:rFonts w:asciiTheme="majorHAnsi" w:hAnsiTheme="majorHAnsi"/>
+          <w:b/>
+          <w:sz w:val="32"/>
+          <w:szCs w:val="32"/>
+        </w:rPr>
+      </w:pPr>
+    </w:p>
+    <w:p>
+      <w:pPr>
+        <w:rPr>
+          <w:sz w:val="24"/>
+          <w:szCs w:val="24"/>
+        </w:rPr>
+      </w:pPr>
+      <w:r>
+        <w:rPr>
+          <w:sz w:val="24"/>
+          <w:szCs w:val="24"/>
+        </w:rPr>
+        <w:t xml:space="preserve">O aparecimento, estabelecimento e gradual difusão de uma espécie externa em uma região é o que caracteriza a </w:t>
+      </w:r>
+      <w:proofErr w:type="spellStart"/>
+      <w:r>
+        <w:rPr>
+          <w:sz w:val="24"/>
+          <w:szCs w:val="24"/>
+        </w:rPr>
+        <w:t>bioinvasão</w:t>
+      </w:r>
+      <w:proofErr w:type="spellEnd"/>
+      <w:r>
+        <w:rPr>
+          <w:sz w:val="24"/>
+          <w:szCs w:val="24"/>
+        </w:rPr>
+        <w:t>. A espécie invasora altera o funcionamento do ecossistema local, interferindo nas relações interespecíficas previamente estabelecidas na comunidade em questão.</w:t>
+      </w:r>
+    </w:p>
+    <w:p>
+      <w:pPr>
+        <w:rPr>
+          <w:sz w:val="24"/>
+          <w:szCs w:val="24"/>
+        </w:rPr>
+      </w:pPr>
+      <w:r>
+        <w:rPr>
+          <w:sz w:val="24"/>
+          <w:szCs w:val="24"/>
+        </w:rPr>
+        <w:t>É um termo usado para definir</w:t>
+      </w:r>
+      <w:r>
+        <w:rPr>
+          <w:sz w:val="24"/>
+          <w:szCs w:val="24"/>
+        </w:rPr>
+        <w:t xml:space="preserve"> o conceito de</w:t>
+      </w:r>
+      <w:r>
+        <w:rPr>
+          <w:sz w:val="24"/>
+          <w:szCs w:val="24"/>
+        </w:rPr>
+        <w:t xml:space="preserve"> espécies invasoras a uma região, podendo ser inten</w:t>
+      </w:r>
+      <w:r>
+        <w:rPr>
+          <w:sz w:val="24"/>
+          <w:szCs w:val="24"/>
+        </w:rPr>
+        <w:t>cional (processo econômico) ou</w:t>
+      </w:r>
+      <w:r>
+        <w:rPr>
+          <w:sz w:val="24"/>
+          <w:szCs w:val="24"/>
+        </w:rPr>
+        <w:t xml:space="preserve"> não intencional (int</w:t>
+      </w:r>
+      <w:r>
+        <w:rPr>
+          <w:sz w:val="24"/>
+          <w:szCs w:val="24"/>
+        </w:rPr>
+        <w:t>roduzida pelo homem acidentalmente</w:t>
+      </w:r>
+      <w:r>
+        <w:rPr>
+          <w:sz w:val="24"/>
+          <w:szCs w:val="24"/>
+        </w:rPr>
+        <w:t xml:space="preserve">). </w:t>
+      </w:r>
+    </w:p>
+    <w:p>
+      <w:pPr>
+        <w:ind w:firstLine="708"/>
+        <w:jc w:val="both"/>
+        <w:rPr>
+          <w:rFonts w:cs="Arial"/>
+          <w:sz w:val="24"/>
+          <w:szCs w:val="24"/>
+        </w:rPr>
+      </w:pPr>
+      <w:r>
+        <w:rPr>
+          <w:rFonts w:cs="Arial"/>
+          <w:sz w:val="24"/>
+          <w:szCs w:val="24"/>
+        </w:rPr>
+        <w:t>Uma espécie é dita nociva ou invasora se, de s</w:t>
+      </w:r>
+      <w:r>
+        <w:rPr>
+          <w:rFonts w:cs="Arial"/>
+          <w:sz w:val="24"/>
+          <w:szCs w:val="24"/>
+        </w:rPr>
+        <w:t xml:space="preserve">ua inserção no novo meio, </w:t>
+      </w:r>
+      <w:r>
+        <w:rPr>
+          <w:rFonts w:cs="Arial"/>
+          <w:sz w:val="24"/>
+          <w:szCs w:val="24"/>
+        </w:rPr>
+        <w:t>resulta</w:t>
+      </w:r>
+      <w:r>
+        <w:rPr>
+          <w:rFonts w:cs="Arial"/>
+          <w:sz w:val="24"/>
+          <w:szCs w:val="24"/>
+        </w:rPr>
+        <w:t>-se</w:t>
+      </w:r>
+      <w:r>
+        <w:rPr>
+          <w:rFonts w:cs="Arial"/>
+          <w:sz w:val="24"/>
+          <w:szCs w:val="24"/>
+        </w:rPr>
+        <w:t xml:space="preserve"> como consequência pelo menos um dos seguintes cenários: (</w:t>
+      </w:r>
+      <w:proofErr w:type="spellStart"/>
+      <w:r>
+        <w:rPr>
+          <w:rFonts w:cs="Arial"/>
+          <w:sz w:val="24"/>
+          <w:szCs w:val="24"/>
+        </w:rPr>
+        <w:t>Hilliard</w:t>
+      </w:r>
+      <w:proofErr w:type="spellEnd"/>
+      <w:r>
+        <w:rPr>
+          <w:rFonts w:cs="Arial"/>
+          <w:sz w:val="24"/>
+          <w:szCs w:val="24"/>
+        </w:rPr>
+        <w:t xml:space="preserve"> </w:t>
+      </w:r>
+      <w:proofErr w:type="gramStart"/>
+      <w:r>
+        <w:rPr>
+          <w:rFonts w:cs="Arial"/>
+          <w:sz w:val="24"/>
+          <w:szCs w:val="24"/>
+        </w:rPr>
+        <w:t>et</w:t>
+      </w:r>
+      <w:proofErr w:type="gramEnd"/>
+      <w:r>
+        <w:rPr>
+          <w:rFonts w:cs="Arial"/>
+          <w:sz w:val="24"/>
+          <w:szCs w:val="24"/>
+        </w:rPr>
+        <w:t xml:space="preserve"> al., 1997).</w:t>
+      </w:r>
+    </w:p>
+    <w:p>
+      <w:pPr>
+        <w:jc w:val="both"/>
+        <w:rPr>
+          <w:rFonts w:cs="Arial"/>
+          <w:sz w:val="24"/>
+          <w:szCs w:val="24"/>
+        </w:rPr>
+      </w:pPr>
+      <w:r>
+        <w:rPr>
+          <w:rFonts w:cs="Arial"/>
+          <w:sz w:val="24"/>
+          <w:szCs w:val="24"/>
+        </w:rPr>
+        <w:t xml:space="preserve"> - alteração do funcionamento da comunidade local de espécies nativas devido à competição </w:t>
+      </w:r>
+      <w:r>
+        <w:rPr>
+          <w:rFonts w:cs="Arial"/>
+          <w:sz w:val="24"/>
+          <w:szCs w:val="24"/>
+        </w:rPr>
+        <w:t>por espaço, luz ou alimento;</w:t>
+      </w:r>
+    </w:p>
+    <w:p>
+      <w:pPr>
+        <w:jc w:val="both"/>
+        <w:rPr>
+          <w:rFonts w:cs="Arial"/>
+          <w:sz w:val="24"/>
+          <w:szCs w:val="24"/>
+        </w:rPr>
+      </w:pPr>
+      <w:r>
+        <w:rPr>
+          <w:rFonts w:cs="Arial"/>
+          <w:sz w:val="24"/>
+          <w:szCs w:val="24"/>
+        </w:rPr>
+        <w:t>- predação de espécies nativas resultando na consequente diminuição de sua biomassa local</w:t>
+      </w:r>
+      <w:r>
+        <w:rPr>
+          <w:rFonts w:cs="Arial"/>
+          <w:sz w:val="24"/>
+          <w:szCs w:val="24"/>
+        </w:rPr>
+        <w:t>;</w:t>
+      </w:r>
+    </w:p>
+    <w:p>
+      <w:pPr>
+        <w:jc w:val="both"/>
+        <w:rPr>
+          <w:rFonts w:cs="Arial"/>
+          <w:sz w:val="24"/>
+          <w:szCs w:val="24"/>
+        </w:rPr>
+      </w:pPr>
+      <w:r>
+        <w:rPr>
+          <w:rFonts w:cs="Arial"/>
+          <w:sz w:val="24"/>
+          <w:szCs w:val="24"/>
+        </w:rPr>
+        <w:t>- parasitismo ou causa de doenças em espécies nativas locais com grande valor ecológico, econômico ou histórico;</w:t>
+      </w:r>
+    </w:p>
+    <w:p>
+      <w:pPr>
+        <w:jc w:val="both"/>
+        <w:rPr>
+          <w:rFonts w:cs="Arial"/>
+          <w:sz w:val="24"/>
+          <w:szCs w:val="24"/>
+        </w:rPr>
+      </w:pPr>
+      <w:r>
+        <w:rPr>
+          <w:rFonts w:cs="Arial"/>
+          <w:sz w:val="24"/>
+          <w:szCs w:val="24"/>
+        </w:rPr>
+        <w:t>- produção de toxinas que gradativamente se acumulem na cadeia alimentar, envenenando outros organismos ou causando risco direto à população humana devido à utilização desses organismos para alimentação;</w:t>
+      </w:r>
+    </w:p>
+    <w:p>
+      <w:pPr>
+        <w:jc w:val="both"/>
+        <w:rPr>
+          <w:rFonts w:cs="Arial"/>
+          <w:sz w:val="24"/>
+          <w:szCs w:val="24"/>
+        </w:rPr>
+      </w:pPr>
+      <w:r>
+        <w:rPr>
+          <w:rFonts w:cs="Arial"/>
+          <w:sz w:val="24"/>
+          <w:szCs w:val="24"/>
+        </w:rPr>
+        <w:t>- acarretar danos à economia devido à incrustação em substratos artificiais construídos pelo homem; como embarcações e embarcadouros.</w:t>
+      </w:r>
+    </w:p>
+    <w:p>
+      <w:pPr>
+        <w:rPr>
+          <w:sz w:val="24"/>
+          <w:szCs w:val="24"/>
+        </w:rPr>
+      </w:pPr>
+      <w:r>
+        <w:rPr>
+          <w:sz w:val="24"/>
+          <w:szCs w:val="24"/>
+        </w:rPr>
+        <w:t>O transporte humano, sua</w:t>
+      </w:r>
+      <w:r>
+        <w:rPr>
+          <w:sz w:val="24"/>
+          <w:szCs w:val="24"/>
+        </w:rPr>
+        <w:t xml:space="preserve"> expansão e o</w:t>
+      </w:r>
+      <w:r>
+        <w:rPr>
+          <w:sz w:val="24"/>
+          <w:szCs w:val="24"/>
+        </w:rPr>
+        <w:t xml:space="preserve"> seu</w:t>
+      </w:r>
+      <w:r>
+        <w:rPr>
+          <w:sz w:val="24"/>
+          <w:szCs w:val="24"/>
+        </w:rPr>
+        <w:t xml:space="preserve"> estabelecimento são os principais </w:t>
+      </w:r>
+      <w:r>
+        <w:rPr>
+          <w:sz w:val="24"/>
+          <w:szCs w:val="24"/>
+        </w:rPr>
+        <w:t>causadores</w:t>
+      </w:r>
+      <w:r>
+        <w:rPr>
+          <w:sz w:val="24"/>
+          <w:szCs w:val="24"/>
+        </w:rPr>
+        <w:t xml:space="preserve"> de invasão biológica. Primeiro, analisando os casos, os organismos precisam aguentar as viagens até a área final, logo após precisam de condições favoráveis para a fixação no local e se adaptarem, finalmente competem com as espécies locais para poder aumentar a sua população e a expansão do local, concluímos que para ser denominadas invasoras os organismos têm que mostrar uma resistência a vários fatores.</w:t>
+      </w:r>
+    </w:p>
+    <w:p>
+      <w:pPr>
+        <w:rPr>
+          <w:sz w:val="24"/>
+          <w:szCs w:val="24"/>
+        </w:rPr>
+      </w:pPr>
+    </w:p>
+    <w:p>
+      <w:pPr>
+        <w:rPr>
+          <w:sz w:val="24"/>
+          <w:szCs w:val="24"/>
+        </w:rPr>
+      </w:pPr>
+    </w:p>
+    <w:p>
+      <w:pPr>
+        <w:rPr>
+          <w:sz w:val="24"/>
+          <w:szCs w:val="24"/>
+        </w:rPr>
+      </w:pPr>
     </w:p>
     <w:p>
       <w:pPr>
         <w:pStyle w:val="PargrafodaLista"/>
         <w:numPr>
-          <w:ilvl w:val="0"/>
-          <w:numId w:val="1"/>
+          <w:ilvl w:val="1"/>
+          <w:numId w:val="6"/>
         </w:numPr>
         <w:rPr>
           <w:rFonts w:asciiTheme="majorHAnsi" w:hAnsiTheme="majorHAnsi"/>
@@ -1069,425 +1565,415 @@
           <w:sz w:val="28"/>
           <w:szCs w:val="28"/>
         </w:rPr>
-        <w:t>O que é bioinvasão?</w:t>
-      </w:r>
-    </w:p>
-    <w:p>
-      <w:pPr>
-        <w:rPr>
-          <w:sz w:val="24"/>
-          <w:szCs w:val="24"/>
-        </w:rPr>
-      </w:pPr>
-      <w:r>
-        <w:rPr>
-          <w:sz w:val="24"/>
-          <w:szCs w:val="24"/>
-        </w:rPr>
-        <w:t xml:space="preserve">É um termo usado para definir espécies invasoras a uma região, podendo ser intencional (processo econômico) como não intencional (introduzida pelo homem em acidentes). </w:t>
-      </w:r>
-    </w:p>
-    <w:p>
-      <w:pPr>
-        <w:rPr>
-          <w:sz w:val="24"/>
-          <w:szCs w:val="24"/>
-        </w:rPr>
-      </w:pPr>
-      <w:r>
-        <w:rPr>
-          <w:sz w:val="24"/>
-          <w:szCs w:val="24"/>
-        </w:rPr>
-        <w:t xml:space="preserve">A espécie é classificada como invasora, quando uma espécie invasora consegue se estabelecer de forma a aumentar a sua população e competir a ponto de eliminar os organismos nativos, ou causar danos econômicos, culturais ou sociais. </w:t>
-      </w:r>
-    </w:p>
-    <w:p>
-      <w:pPr>
-        <w:rPr>
-          <w:sz w:val="24"/>
-          <w:szCs w:val="24"/>
-        </w:rPr>
-      </w:pPr>
-      <w:r>
-        <w:rPr>
-          <w:sz w:val="24"/>
-          <w:szCs w:val="24"/>
-        </w:rPr>
-        <w:t>Mas também existe a movimentação de espécies entre regiões, em que buscam locais mais favoráveis ao seu desenvolvimento e reprodução.</w:t>
-      </w:r>
-    </w:p>
-    <w:p>
-      <w:pPr>
-        <w:rPr>
-          <w:sz w:val="24"/>
-          <w:szCs w:val="24"/>
-        </w:rPr>
-      </w:pPr>
-      <w:r>
-        <w:rPr>
-          <w:sz w:val="24"/>
-          <w:szCs w:val="24"/>
-        </w:rPr>
-        <w:t>O transporte humano, a expansão e o estabelecimento são os principais tipos de invasão biológica. Primeiro, analisando os casos, os organismos precisam aguentar as viagens até a área final, logo após precisam de condições favoráveis para a fixação no local e se adaptarem, finalmente competem com as espécies locais para poder aumentar a sua população e a expansão do local, concluímos que para ser denominadas invasoras os organismos têm que mostrar uma resistência a vários fatores.</w:t>
-      </w:r>
-    </w:p>
-    <w:p>
-      <w:pPr>
-        <w:rPr>
-          <w:sz w:val="24"/>
-          <w:szCs w:val="24"/>
-        </w:rPr>
-      </w:pPr>
-    </w:p>
-    <w:p>
-      <w:pPr>
-        <w:pStyle w:val="PargrafodaLista"/>
-        <w:numPr>
-          <w:ilvl w:val="0"/>
-          <w:numId w:val="1"/>
-        </w:numPr>
+        <w:lastRenderedPageBreak/>
+        <w:t xml:space="preserve">Terminologia </w:t>
+      </w:r>
+    </w:p>
+    <w:p>
+      <w:pPr>
         <w:rPr>
           <w:rFonts w:asciiTheme="majorHAnsi" w:hAnsiTheme="majorHAnsi"/>
           <w:sz w:val="28"/>
           <w:szCs w:val="28"/>
         </w:rPr>
       </w:pPr>
-      <w:r>
-        <w:rPr>
-          <w:rFonts w:asciiTheme="majorHAnsi" w:hAnsiTheme="majorHAnsi"/>
-          <w:sz w:val="28"/>
-          <w:szCs w:val="28"/>
-        </w:rPr>
-        <w:t>Terminologias de espécies invasoras</w:t>
-      </w:r>
-    </w:p>
-    <w:p>
-      <w:pPr>
-        <w:rPr>
-          <w:rStyle w:val="apple-converted-space"/>
-          <w:rFonts w:cs="Arial"/>
-          <w:color w:val="5E5E5E"/>
-          <w:sz w:val="24"/>
-          <w:szCs w:val="24"/>
-          <w:shd w:val="clear" w:color="auto" w:fill="FFFFFF"/>
-        </w:rPr>
-      </w:pPr>
-      <w:r>
-        <w:rPr>
-          <w:rStyle w:val="Forte"/>
-          <w:rFonts w:cs="Arial"/>
-          <w:b w:val="0"/>
-          <w:color w:val="5E5E5E"/>
-          <w:sz w:val="24"/>
-          <w:szCs w:val="24"/>
-          <w:shd w:val="clear" w:color="auto" w:fill="FFFFFF"/>
-        </w:rPr>
-        <w:t>Terminologia</w:t>
-      </w:r>
-      <w:r>
-        <w:rPr>
-          <w:rFonts w:cs="Arial"/>
-          <w:color w:val="5E5E5E"/>
-          <w:sz w:val="24"/>
-          <w:szCs w:val="24"/>
-          <w:shd w:val="clear" w:color="auto" w:fill="FFFFFF"/>
-        </w:rPr>
-        <w:t xml:space="preserve">, segundo Souza et al (2011), retirado de </w:t>
+    </w:p>
+    <w:p>
+      <w:pPr>
+        <w:rPr>
+          <w:bCs/>
+        </w:rPr>
+      </w:pPr>
+      <w:r>
+        <w:rPr>
+          <w:bCs/>
+        </w:rPr>
+        <w:t xml:space="preserve">Quando se tratando do estudo de </w:t>
       </w:r>
       <w:proofErr w:type="spellStart"/>
       <w:r>
         <w:rPr>
-          <w:rFonts w:cs="Arial"/>
-          <w:color w:val="5E5E5E"/>
-          <w:sz w:val="24"/>
-          <w:szCs w:val="24"/>
-          <w:shd w:val="clear" w:color="auto" w:fill="FFFFFF"/>
-        </w:rPr>
-        <w:t>Falk-Petersen</w:t>
+          <w:bCs/>
+        </w:rPr>
+        <w:t>bioinvasão</w:t>
       </w:r>
       <w:proofErr w:type="spellEnd"/>
       <w:r>
         <w:rPr>
-          <w:rFonts w:cs="Arial"/>
-          <w:color w:val="5E5E5E"/>
-          <w:sz w:val="24"/>
-          <w:szCs w:val="24"/>
-          <w:shd w:val="clear" w:color="auto" w:fill="FFFFFF"/>
-        </w:rPr>
-        <w:t xml:space="preserve"> et al, 2006; MMA (no prelo); Carlton, 1996; e Elliott, 2003):</w:t>
-      </w:r>
-      <w:r>
-        <w:rPr>
-          <w:rStyle w:val="apple-converted-space"/>
-          <w:rFonts w:cs="Arial"/>
-          <w:color w:val="5E5E5E"/>
-          <w:sz w:val="24"/>
-          <w:szCs w:val="24"/>
-          <w:shd w:val="clear" w:color="auto" w:fill="FFFFFF"/>
-        </w:rPr>
-        <w:t> </w:t>
-      </w:r>
-    </w:p>
-    <w:p>
-      <w:pPr>
-        <w:rPr>
-          <w:rStyle w:val="apple-converted-space"/>
-          <w:rFonts w:cs="Arial"/>
-          <w:color w:val="5E5E5E"/>
-          <w:sz w:val="24"/>
-          <w:szCs w:val="24"/>
-          <w:shd w:val="clear" w:color="auto" w:fill="FFFFFF"/>
-        </w:rPr>
-      </w:pPr>
-      <w:r>
-        <w:rPr>
-          <w:rStyle w:val="apple-converted-space"/>
-          <w:rFonts w:cs="Arial"/>
-          <w:color w:val="5E5E5E"/>
-          <w:sz w:val="24"/>
-          <w:szCs w:val="24"/>
-          <w:shd w:val="clear" w:color="auto" w:fill="FFFFFF"/>
-        </w:rPr>
-        <w:t>- nativa, Original ou indígena: ocorre dentro da sua área de distribuição natural, sem a interferência humana;</w:t>
-      </w:r>
-    </w:p>
-    <w:p>
-      <w:pPr>
-        <w:rPr>
-          <w:rStyle w:val="apple-converted-space"/>
-          <w:rFonts w:cs="Arial"/>
-          <w:color w:val="5E5E5E"/>
-          <w:sz w:val="24"/>
-          <w:szCs w:val="24"/>
-          <w:shd w:val="clear" w:color="auto" w:fill="FFFFFF"/>
-        </w:rPr>
-      </w:pPr>
-      <w:r>
-        <w:rPr>
-          <w:rStyle w:val="apple-converted-space"/>
-          <w:rFonts w:cs="Arial"/>
-          <w:color w:val="5E5E5E"/>
-          <w:sz w:val="24"/>
-          <w:szCs w:val="24"/>
-          <w:shd w:val="clear" w:color="auto" w:fill="FFFFFF"/>
-        </w:rPr>
-        <w:t xml:space="preserve">-  </w:t>
+          <w:bCs/>
+        </w:rPr>
+        <w:t xml:space="preserve"> precisamos definir alguns conceitos para o bom entendimento da dinâmica entre as espécies, e como podemos caracterizar as espécies de acordo com a forma pela qual ela se apresenta e se estabelece no meio.</w:t>
+      </w:r>
+      <w:r>
+        <w:rPr>
+          <w:bCs/>
+        </w:rPr>
+        <w:t xml:space="preserve"> No geral uma espécie pode ser enquadrada em um dos três tipos a seguir:</w:t>
+      </w:r>
+    </w:p>
+    <w:p>
+      <w:pPr>
+        <w:rPr>
+          <w:bCs/>
+        </w:rPr>
+      </w:pPr>
+      <w:proofErr w:type="gramStart"/>
+      <w:r>
+        <w:rPr>
+          <w:bCs/>
+          <w:i/>
+          <w:u w:val="single"/>
+        </w:rPr>
+        <w:t>1</w:t>
+      </w:r>
+      <w:proofErr w:type="gramEnd"/>
+      <w:r>
+        <w:rPr>
+          <w:bCs/>
+          <w:i/>
+          <w:u w:val="single"/>
+        </w:rPr>
+        <w:t>) nativa ou indígena</w:t>
+      </w:r>
+      <w:r>
+        <w:rPr>
+          <w:bCs/>
+          <w:i/>
+        </w:rPr>
+        <w:t>:</w:t>
+      </w:r>
+      <w:r>
+        <w:rPr>
+          <w:bCs/>
+        </w:rPr>
+        <w:t xml:space="preserve">  espécie  que tem a região determinada como local de origem natural; está adaptada naturalmente ao ecossistema, mantendo o equilíbrio das relações naturais.</w:t>
+      </w:r>
+    </w:p>
+    <w:p>
+      <w:pPr>
+        <w:rPr>
+          <w:bCs/>
+        </w:rPr>
+      </w:pPr>
+      <w:proofErr w:type="gramStart"/>
+      <w:r>
+        <w:rPr>
+          <w:bCs/>
+          <w:i/>
+          <w:u w:val="single"/>
+        </w:rPr>
+        <w:t>2</w:t>
+      </w:r>
+      <w:proofErr w:type="gramEnd"/>
+      <w:r>
+        <w:rPr>
+          <w:bCs/>
+          <w:i/>
+          <w:u w:val="single"/>
+        </w:rPr>
+        <w:t>) exótica ou introduzida</w:t>
+      </w:r>
+      <w:r>
+        <w:rPr>
+          <w:bCs/>
+        </w:rPr>
+        <w:t xml:space="preserve">: espécie encontrada em um local que não é sua região original de distribuição; </w:t>
+      </w:r>
+    </w:p>
+    <w:p>
+      <w:pPr>
+        <w:rPr>
+          <w:bCs/>
+        </w:rPr>
+      </w:pPr>
+      <w:proofErr w:type="gramStart"/>
+      <w:r>
+        <w:rPr>
+          <w:bCs/>
+          <w:i/>
+          <w:u w:val="single"/>
+        </w:rPr>
+        <w:t>3</w:t>
+      </w:r>
+      <w:proofErr w:type="gramEnd"/>
+      <w:r>
+        <w:rPr>
+          <w:bCs/>
+          <w:i/>
+          <w:u w:val="single"/>
+        </w:rPr>
+        <w:t xml:space="preserve">) </w:t>
       </w:r>
       <w:proofErr w:type="spellStart"/>
       <w:r>
         <w:rPr>
-          <w:rStyle w:val="apple-converted-space"/>
-          <w:rFonts w:cs="Arial"/>
-          <w:color w:val="5E5E5E"/>
-          <w:sz w:val="24"/>
-          <w:szCs w:val="24"/>
-          <w:shd w:val="clear" w:color="auto" w:fill="FFFFFF"/>
-        </w:rPr>
-        <w:t>Criptogênica</w:t>
+          <w:bCs/>
+          <w:i/>
+          <w:u w:val="single"/>
+        </w:rPr>
+        <w:t>criptogênica</w:t>
       </w:r>
       <w:proofErr w:type="spellEnd"/>
       <w:r>
         <w:rPr>
-          <w:rStyle w:val="apple-converted-space"/>
-          <w:rFonts w:cs="Arial"/>
-          <w:color w:val="5E5E5E"/>
-          <w:sz w:val="24"/>
-          <w:szCs w:val="24"/>
-          <w:shd w:val="clear" w:color="auto" w:fill="FFFFFF"/>
-        </w:rPr>
-        <w:t>: espécie de origem biogeográfica desconhecida ou incerta, sem saber se é uma espécie exótica ou nativa;</w:t>
-      </w:r>
-    </w:p>
-    <w:p>
-      <w:pPr>
-        <w:rPr>
-          <w:rStyle w:val="apple-converted-space"/>
-          <w:rFonts w:cs="Arial"/>
-          <w:color w:val="5E5E5E"/>
-          <w:sz w:val="24"/>
-          <w:szCs w:val="24"/>
-          <w:shd w:val="clear" w:color="auto" w:fill="FFFFFF"/>
-        </w:rPr>
-      </w:pPr>
-      <w:r>
-        <w:rPr>
-          <w:rStyle w:val="apple-converted-space"/>
-          <w:rFonts w:cs="Arial"/>
-          <w:color w:val="5E5E5E"/>
-          <w:sz w:val="24"/>
-          <w:szCs w:val="24"/>
-          <w:shd w:val="clear" w:color="auto" w:fill="FFFFFF"/>
-        </w:rPr>
-        <w:t>- Exótica, introduzida, não nativa: espécie que se encontra fora da sua área de distribuição original, tendo sido transportada por atividades humanas;</w:t>
-      </w:r>
-    </w:p>
-    <w:p>
-      <w:pPr>
-        <w:rPr>
-          <w:sz w:val="24"/>
-          <w:szCs w:val="24"/>
-        </w:rPr>
-      </w:pPr>
-      <w:r>
-        <w:rPr>
-          <w:sz w:val="24"/>
-          <w:szCs w:val="24"/>
-        </w:rPr>
-        <w:t>- Contida: espécie exótica que ocorre em ambientes artificiais ou sob controle total ou parcial;</w:t>
-      </w:r>
-    </w:p>
-    <w:p>
-      <w:pPr>
-        <w:rPr>
-          <w:rFonts w:cs="Arial"/>
-          <w:color w:val="5E5E5E"/>
-          <w:sz w:val="24"/>
-          <w:szCs w:val="24"/>
-          <w:shd w:val="clear" w:color="auto" w:fill="FFFFFF"/>
-        </w:rPr>
-      </w:pPr>
-      <w:r>
-        <w:rPr>
-          <w:sz w:val="24"/>
-          <w:szCs w:val="24"/>
-        </w:rPr>
-        <w:t xml:space="preserve">- Estabelecida: </w:t>
-      </w:r>
-      <w:r>
-        <w:rPr>
-          <w:rFonts w:cs="Arial"/>
-          <w:color w:val="5E5E5E"/>
-          <w:sz w:val="24"/>
-          <w:szCs w:val="24"/>
-          <w:shd w:val="clear" w:color="auto" w:fill="FFFFFF"/>
-        </w:rPr>
-        <w:t>espécie introduzida detectada de forma recorrente em uma área onde não ocorria, com indícios de aumento populacional;</w:t>
-      </w:r>
-    </w:p>
-    <w:p>
-      <w:pPr>
-        <w:rPr>
-          <w:rFonts w:cs="Arial"/>
-          <w:color w:val="5E5E5E"/>
-          <w:sz w:val="24"/>
-          <w:szCs w:val="24"/>
-          <w:shd w:val="clear" w:color="auto" w:fill="FFFFFF"/>
-        </w:rPr>
-      </w:pPr>
-      <w:r>
-        <w:rPr>
-          <w:rFonts w:cs="Arial"/>
-          <w:color w:val="5E5E5E"/>
-          <w:sz w:val="24"/>
-          <w:szCs w:val="24"/>
-          <w:shd w:val="clear" w:color="auto" w:fill="FFFFFF"/>
-        </w:rPr>
-        <w:t>- Invasora ou potencial: uma espécie invasora em potencial;</w:t>
-      </w:r>
-    </w:p>
-    <w:p>
-      <w:pPr>
-        <w:rPr>
-          <w:rFonts w:cs="Arial"/>
-          <w:color w:val="5E5E5E"/>
-          <w:sz w:val="24"/>
-          <w:szCs w:val="24"/>
-          <w:shd w:val="clear" w:color="auto" w:fill="FFFFFF"/>
-        </w:rPr>
-      </w:pPr>
-      <w:r>
-        <w:rPr>
-          <w:rFonts w:cs="Arial"/>
-          <w:color w:val="5E5E5E"/>
-          <w:sz w:val="24"/>
-          <w:szCs w:val="24"/>
-          <w:shd w:val="clear" w:color="auto" w:fill="FFFFFF"/>
-        </w:rPr>
-        <w:t>- Fase de latência: período necessário para que uma espécie se adapte, se reproduza e passe a se disseminar;</w:t>
-      </w:r>
-    </w:p>
-    <w:p>
-      <w:pPr>
-        <w:rPr>
-          <w:rFonts w:cs="Arial"/>
-          <w:color w:val="5E5E5E"/>
-          <w:sz w:val="24"/>
-          <w:szCs w:val="24"/>
-          <w:shd w:val="clear" w:color="auto" w:fill="FFFFFF"/>
-        </w:rPr>
-      </w:pPr>
-      <w:r>
-        <w:rPr>
-          <w:rFonts w:cs="Arial"/>
-          <w:color w:val="5E5E5E"/>
-          <w:sz w:val="24"/>
-          <w:szCs w:val="24"/>
-          <w:shd w:val="clear" w:color="auto" w:fill="FFFFFF"/>
-        </w:rPr>
-        <w:t>- Vetor: meio que transporta o organismo de um habitat para o outro;</w:t>
-      </w:r>
-    </w:p>
-    <w:p>
-      <w:pPr>
-        <w:rPr>
-          <w:rFonts w:cs="Arial"/>
-          <w:color w:val="5E5E5E"/>
-          <w:sz w:val="24"/>
-          <w:szCs w:val="24"/>
-          <w:shd w:val="clear" w:color="auto" w:fill="FFFFFF"/>
-        </w:rPr>
-      </w:pPr>
-      <w:r>
-        <w:rPr>
-          <w:rFonts w:cs="Arial"/>
-          <w:color w:val="5E5E5E"/>
-          <w:sz w:val="24"/>
-          <w:szCs w:val="24"/>
-          <w:shd w:val="clear" w:color="auto" w:fill="FFFFFF"/>
-        </w:rPr>
-        <w:t xml:space="preserve">- Nociva ou peste: </w:t>
-      </w:r>
-      <w:r>
-        <w:rPr>
-          <w:rStyle w:val="apple-converted-space"/>
-          <w:rFonts w:cs="Arial"/>
-          <w:color w:val="5E5E5E"/>
-          <w:sz w:val="24"/>
-          <w:szCs w:val="24"/>
-          <w:shd w:val="clear" w:color="auto" w:fill="FFFFFF"/>
-        </w:rPr>
-        <w:t> </w:t>
-      </w:r>
-      <w:r>
-        <w:rPr>
-          <w:rFonts w:cs="Arial"/>
-          <w:color w:val="5E5E5E"/>
-          <w:sz w:val="24"/>
-          <w:szCs w:val="24"/>
-          <w:shd w:val="clear" w:color="auto" w:fill="FFFFFF"/>
-        </w:rPr>
-        <w:t>espécie invasora responsabilizada por danos causados ao ambiente, à biota local, à saúde humana e/ou à economia;</w:t>
-      </w:r>
-    </w:p>
-    <w:p>
-      <w:pPr>
-        <w:rPr>
-          <w:rFonts w:cs="Arial"/>
-          <w:color w:val="5E5E5E"/>
-          <w:sz w:val="24"/>
-          <w:szCs w:val="24"/>
-          <w:shd w:val="clear" w:color="auto" w:fill="FFFFFF"/>
-        </w:rPr>
-      </w:pPr>
-      <w:r>
-        <w:rPr>
-          <w:rFonts w:cs="Arial"/>
-          <w:color w:val="5E5E5E"/>
-          <w:sz w:val="24"/>
-          <w:szCs w:val="24"/>
-          <w:shd w:val="clear" w:color="auto" w:fill="FFFFFF"/>
-        </w:rPr>
+          <w:bCs/>
+          <w:i/>
+          <w:u w:val="single"/>
+        </w:rPr>
+        <w:t>:</w:t>
+      </w:r>
+      <w:r>
+        <w:rPr>
+          <w:bCs/>
+        </w:rPr>
+        <w:t xml:space="preserve"> espécie cuja origem não pode ser determinada; não se sabe se a espécie é nativa ou exótica.</w:t>
+      </w:r>
+    </w:p>
+    <w:p>
+      <w:pPr>
+        <w:rPr>
+          <w:bCs/>
+        </w:rPr>
+      </w:pPr>
+      <w:r>
+        <w:rPr>
+          <w:bCs/>
+        </w:rPr>
+        <w:t xml:space="preserve">Ao se determinar que a espécie </w:t>
+      </w:r>
+      <w:proofErr w:type="gramStart"/>
+      <w:r>
+        <w:rPr>
+          <w:bCs/>
+        </w:rPr>
+        <w:t>é</w:t>
+      </w:r>
+      <w:proofErr w:type="gramEnd"/>
+      <w:r>
+        <w:rPr>
+          <w:bCs/>
+        </w:rPr>
+        <w:t xml:space="preserve"> exótica, podemos ainda enquadrá-la em </w:t>
+      </w:r>
+      <w:r>
+        <w:rPr>
+          <w:bCs/>
+        </w:rPr>
+        <w:t>quatro</w:t>
+      </w:r>
+      <w:r>
+        <w:rPr>
+          <w:bCs/>
+        </w:rPr>
+        <w:t xml:space="preserve"> diferentes categorias à julgar pela diferença na quantidade de exemplares e na adaptação e interação com o novo espaço invadido.</w:t>
+      </w:r>
+    </w:p>
+    <w:p>
+      <w:pPr>
+        <w:rPr>
+          <w:bCs/>
+        </w:rPr>
+      </w:pPr>
+      <w:r>
+        <w:rPr>
+          <w:bCs/>
+          <w:i/>
+          <w:u w:val="single"/>
+        </w:rPr>
+        <w:t>- exótica contida</w:t>
+      </w:r>
+      <w:r>
+        <w:rPr>
+          <w:bCs/>
+        </w:rPr>
+        <w:t>: espécie que ocorre de forma controlada ou parcialmente controlada em ambientes artificias;</w:t>
+      </w:r>
+    </w:p>
+    <w:p>
+      <w:pPr>
+        <w:rPr>
+          <w:bCs/>
+        </w:rPr>
+      </w:pPr>
+      <w:r>
+        <w:rPr>
+          <w:bCs/>
+          <w:i/>
+          <w:u w:val="single"/>
+        </w:rPr>
+        <w:t>-exótica detectada</w:t>
+      </w:r>
+      <w:r>
+        <w:rPr>
+          <w:bCs/>
+        </w:rPr>
+        <w:t>:</w:t>
+      </w:r>
+      <w:proofErr w:type="gramStart"/>
+      <w:r>
+        <w:rPr>
+          <w:bCs/>
+        </w:rPr>
+        <w:t xml:space="preserve">  </w:t>
+      </w:r>
+      <w:proofErr w:type="gramEnd"/>
+      <w:r>
+        <w:rPr>
+          <w:bCs/>
+        </w:rPr>
+        <w:t>uma espécie exótica foi detectada em um ambiente natural, mas sem indícios de dispersão e estabelecimento na região; inclui casos de registros isolados;</w:t>
+      </w:r>
+    </w:p>
+    <w:p>
+      <w:pPr>
+        <w:rPr>
+          <w:bCs/>
+        </w:rPr>
+      </w:pPr>
+      <w:r>
+        <w:rPr>
+          <w:bCs/>
+          <w:i/>
+          <w:u w:val="single"/>
+        </w:rPr>
+        <w:t>-exótica estabelecida</w:t>
+      </w:r>
+      <w:r>
+        <w:rPr>
+          <w:bCs/>
+        </w:rPr>
+        <w:t>:</w:t>
+      </w:r>
+      <w:proofErr w:type="gramStart"/>
+      <w:r>
+        <w:rPr>
+          <w:bCs/>
+        </w:rPr>
+        <w:t xml:space="preserve"> </w:t>
+      </w:r>
+      <w:r>
+        <w:rPr>
+          <w:bCs/>
+        </w:rPr>
+        <w:t xml:space="preserve"> </w:t>
+      </w:r>
+      <w:proofErr w:type="gramEnd"/>
+      <w:r>
+        <w:rPr>
+          <w:bCs/>
+        </w:rPr>
+        <w:t>a espécie ocorre de forma recorrente; está estabelecida na região com tendência de aumento populacional, mas sem apresentar até o momento impactos ecológicos ou econômicos.</w:t>
+      </w:r>
+    </w:p>
+    <w:p>
+      <w:pPr>
+        <w:rPr>
+          <w:bCs/>
+        </w:rPr>
+      </w:pPr>
+      <w:r>
+        <w:rPr>
+          <w:bCs/>
+          <w:i/>
+          <w:u w:val="single"/>
+        </w:rPr>
+        <w:t>-exótica invasora</w:t>
+      </w:r>
+      <w:r>
+        <w:rPr>
+          <w:bCs/>
+        </w:rPr>
+        <w:t>:</w:t>
+      </w:r>
+      <w:proofErr w:type="gramStart"/>
+      <w:r>
+        <w:rPr>
+          <w:bCs/>
+        </w:rPr>
+        <w:t xml:space="preserve"> </w:t>
+      </w:r>
+      <w:r>
+        <w:rPr>
+          <w:bCs/>
+        </w:rPr>
+        <w:t xml:space="preserve"> </w:t>
+      </w:r>
+      <w:proofErr w:type="gramEnd"/>
+      <w:r>
+        <w:rPr>
+          <w:bCs/>
+        </w:rPr>
+        <w:t>a espécie invasora possui ampla distribuição e abundância, interfere na sobrevivência e desenvolvimento natural de espécies nativas e pode causar impactos ecológicos e socioeconômicos.</w:t>
+      </w:r>
+    </w:p>
+    <w:p>
+      <w:pPr>
+        <w:rPr>
+          <w:bCs/>
+        </w:rPr>
+      </w:pPr>
+    </w:p>
+    <w:p>
+      <w:pPr>
+        <w:rPr>
+          <w:bCs/>
+        </w:rPr>
+      </w:pPr>
+    </w:p>
+    <w:p>
+      <w:pPr>
+        <w:rPr>
+          <w:bCs/>
+        </w:rPr>
+      </w:pPr>
+    </w:p>
+    <w:p>
+      <w:pPr>
+        <w:rPr>
+          <w:bCs/>
+        </w:rPr>
+      </w:pPr>
+    </w:p>
+    <w:p>
+      <w:pPr>
+        <w:rPr>
+          <w:bCs/>
+        </w:rPr>
+      </w:pPr>
+    </w:p>
+    <w:p>
+      <w:pPr>
+        <w:rPr>
+          <w:bCs/>
+        </w:rPr>
+      </w:pPr>
+    </w:p>
+    <w:p>
+      <w:pPr>
+        <w:rPr>
+          <w:bCs/>
+        </w:rPr>
+      </w:pPr>
+    </w:p>
+    <w:p>
+      <w:pPr>
+        <w:rPr>
+          <w:bCs/>
+        </w:rPr>
+      </w:pPr>
+    </w:p>
+    <w:p>
+      <w:pPr>
+        <w:rPr>
+          <w:bCs/>
+        </w:rPr>
+      </w:pPr>
+      <w:r>
+        <w:rPr>
+          <w:sz w:val="24"/>
+          <w:szCs w:val="24"/>
+        </w:rPr>
+        <w:lastRenderedPageBreak/>
         <w:t>Figura 2: Como é o estabelecimento da espécie invasora no habitat diferente</w:t>
       </w:r>
     </w:p>
@@ -1572,6 +2058,200 @@
     <w:p>
       <w:pPr>
         <w:rPr>
+          <w:rFonts w:cs="Arial"/>
+          <w:color w:val="5E5E5E"/>
+          <w:sz w:val="24"/>
+          <w:szCs w:val="24"/>
+          <w:shd w:val="clear" w:color="auto" w:fill="FFFFFF"/>
+        </w:rPr>
+      </w:pPr>
+    </w:p>
+    <w:p>
+      <w:pPr>
+        <w:rPr>
+          <w:rFonts w:cs="Arial"/>
+          <w:color w:val="5E5E5E"/>
+          <w:sz w:val="24"/>
+          <w:szCs w:val="24"/>
+          <w:shd w:val="clear" w:color="auto" w:fill="FFFFFF"/>
+        </w:rPr>
+      </w:pPr>
+    </w:p>
+    <w:p>
+      <w:pPr>
+        <w:rPr>
+          <w:rFonts w:cs="Arial"/>
+          <w:color w:val="5E5E5E"/>
+          <w:sz w:val="24"/>
+          <w:szCs w:val="24"/>
+          <w:shd w:val="clear" w:color="auto" w:fill="FFFFFF"/>
+        </w:rPr>
+      </w:pPr>
+    </w:p>
+    <w:p>
+      <w:pPr>
+        <w:rPr>
+          <w:rFonts w:cs="Arial"/>
+          <w:color w:val="5E5E5E"/>
+          <w:sz w:val="24"/>
+          <w:szCs w:val="24"/>
+          <w:shd w:val="clear" w:color="auto" w:fill="FFFFFF"/>
+        </w:rPr>
+      </w:pPr>
+    </w:p>
+    <w:p>
+      <w:pPr>
+        <w:rPr>
+          <w:rFonts w:cs="Arial"/>
+          <w:color w:val="5E5E5E"/>
+          <w:sz w:val="24"/>
+          <w:szCs w:val="24"/>
+          <w:shd w:val="clear" w:color="auto" w:fill="FFFFFF"/>
+        </w:rPr>
+      </w:pPr>
+    </w:p>
+    <w:p>
+      <w:pPr>
+        <w:rPr>
+          <w:rFonts w:cs="Arial"/>
+          <w:color w:val="5E5E5E"/>
+          <w:sz w:val="24"/>
+          <w:szCs w:val="24"/>
+          <w:shd w:val="clear" w:color="auto" w:fill="FFFFFF"/>
+        </w:rPr>
+      </w:pPr>
+    </w:p>
+    <w:p>
+      <w:pPr>
+        <w:rPr>
+          <w:rFonts w:cs="Arial"/>
+          <w:color w:val="5E5E5E"/>
+          <w:sz w:val="24"/>
+          <w:szCs w:val="24"/>
+          <w:shd w:val="clear" w:color="auto" w:fill="FFFFFF"/>
+        </w:rPr>
+      </w:pPr>
+    </w:p>
+    <w:p>
+      <w:pPr>
+        <w:rPr>
+          <w:rFonts w:cs="Arial"/>
+          <w:color w:val="5E5E5E"/>
+          <w:sz w:val="24"/>
+          <w:szCs w:val="24"/>
+          <w:shd w:val="clear" w:color="auto" w:fill="FFFFFF"/>
+        </w:rPr>
+      </w:pPr>
+    </w:p>
+    <w:p>
+      <w:pPr>
+        <w:rPr>
+          <w:rFonts w:cs="Arial"/>
+          <w:color w:val="5E5E5E"/>
+          <w:sz w:val="24"/>
+          <w:szCs w:val="24"/>
+          <w:shd w:val="clear" w:color="auto" w:fill="FFFFFF"/>
+        </w:rPr>
+      </w:pPr>
+    </w:p>
+    <w:p>
+      <w:pPr>
+        <w:rPr>
+          <w:rFonts w:cs="Arial"/>
+          <w:color w:val="5E5E5E"/>
+          <w:sz w:val="24"/>
+          <w:szCs w:val="24"/>
+          <w:shd w:val="clear" w:color="auto" w:fill="FFFFFF"/>
+        </w:rPr>
+      </w:pPr>
+    </w:p>
+    <w:p>
+      <w:pPr>
+        <w:rPr>
+          <w:rFonts w:cs="Arial"/>
+          <w:color w:val="5E5E5E"/>
+          <w:sz w:val="24"/>
+          <w:szCs w:val="24"/>
+          <w:shd w:val="clear" w:color="auto" w:fill="FFFFFF"/>
+        </w:rPr>
+      </w:pPr>
+    </w:p>
+    <w:p>
+      <w:pPr>
+        <w:rPr>
+          <w:rFonts w:cs="Arial"/>
+          <w:color w:val="5E5E5E"/>
+          <w:sz w:val="24"/>
+          <w:szCs w:val="24"/>
+          <w:shd w:val="clear" w:color="auto" w:fill="FFFFFF"/>
+        </w:rPr>
+      </w:pPr>
+    </w:p>
+    <w:p>
+      <w:pPr>
+        <w:rPr>
+          <w:rFonts w:cs="Arial"/>
+          <w:color w:val="5E5E5E"/>
+          <w:sz w:val="24"/>
+          <w:szCs w:val="24"/>
+          <w:shd w:val="clear" w:color="auto" w:fill="FFFFFF"/>
+        </w:rPr>
+      </w:pPr>
+    </w:p>
+    <w:p>
+      <w:pPr>
+        <w:rPr>
+          <w:rFonts w:cs="Arial"/>
+          <w:color w:val="5E5E5E"/>
+          <w:sz w:val="24"/>
+          <w:szCs w:val="24"/>
+          <w:shd w:val="clear" w:color="auto" w:fill="FFFFFF"/>
+        </w:rPr>
+      </w:pPr>
+    </w:p>
+    <w:p>
+      <w:pPr>
+        <w:rPr>
+          <w:rFonts w:cs="Arial"/>
+          <w:color w:val="5E5E5E"/>
+          <w:sz w:val="24"/>
+          <w:szCs w:val="24"/>
+          <w:shd w:val="clear" w:color="auto" w:fill="FFFFFF"/>
+        </w:rPr>
+      </w:pPr>
+    </w:p>
+    <w:p>
+      <w:pPr>
+        <w:rPr>
+          <w:rFonts w:cs="Arial"/>
+          <w:color w:val="5E5E5E"/>
+          <w:sz w:val="24"/>
+          <w:szCs w:val="24"/>
+          <w:shd w:val="clear" w:color="auto" w:fill="FFFFFF"/>
+        </w:rPr>
+      </w:pPr>
+    </w:p>
+    <w:p>
+      <w:pPr>
+        <w:rPr>
+          <w:rFonts w:cs="Arial"/>
+          <w:color w:val="5E5E5E"/>
+          <w:sz w:val="24"/>
+          <w:szCs w:val="24"/>
+          <w:shd w:val="clear" w:color="auto" w:fill="FFFFFF"/>
+        </w:rPr>
+      </w:pPr>
+      <w:bookmarkStart w:id="0" w:name="_GoBack"/>
+      <w:bookmarkEnd w:id="0"/>
+    </w:p>
+    <w:p>
+      <w:pPr>
+        <w:pStyle w:val="PargrafodaLista"/>
+        <w:numPr>
+          <w:ilvl w:val="0"/>
+          <w:numId w:val="5"/>
+        </w:numPr>
+        <w:rPr>
           <w:rFonts w:asciiTheme="majorHAnsi" w:hAnsiTheme="majorHAnsi"/>
           <w:b/>
           <w:sz w:val="28"/>
@@ -1586,8 +2266,19 @@
           <w:szCs w:val="28"/>
         </w:rPr>
         <w:lastRenderedPageBreak/>
-        <w:t>Causas da Bioinvasão</w:t>
-      </w:r>
+        <w:t xml:space="preserve">Causas da </w:t>
+      </w:r>
+      <w:proofErr w:type="spellStart"/>
+      <w:r>
+        <w:rPr>
+          <w:rFonts w:asciiTheme="majorHAnsi" w:hAnsiTheme="majorHAnsi"/>
+          <w:b/>
+          <w:sz w:val="28"/>
+          <w:szCs w:val="28"/>
+        </w:rPr>
+        <w:t>Bioinvasão</w:t>
+      </w:r>
+      <w:proofErr w:type="spellEnd"/>
     </w:p>
     <w:p>
       <w:pPr>
@@ -1937,40 +2628,40 @@
           <w:sz w:val="24"/>
           <w:szCs w:val="24"/>
         </w:rPr>
+        <w:t>Tabela 1: Tipos de vetores (</w:t>
+      </w:r>
+      <w:proofErr w:type="spellStart"/>
+      <w:r>
+        <w:rPr>
+          <w:sz w:val="24"/>
+          <w:szCs w:val="24"/>
+        </w:rPr>
+        <w:t>Carton</w:t>
+      </w:r>
+      <w:proofErr w:type="spellEnd"/>
+      <w:r>
+        <w:rPr>
+          <w:sz w:val="24"/>
+          <w:szCs w:val="24"/>
+        </w:rPr>
+        <w:t>, 2001)</w:t>
+      </w:r>
+    </w:p>
+    <w:p>
+      <w:pPr>
+        <w:rPr>
+          <w:sz w:val="24"/>
+          <w:szCs w:val="24"/>
+        </w:rPr>
+      </w:pPr>
+      <w:r>
+        <w:rPr>
+          <w:noProof/>
+          <w:sz w:val="24"/>
+          <w:szCs w:val="24"/>
+          <w:lang w:eastAsia="pt-BR"/>
+        </w:rPr>
         <w:lastRenderedPageBreak/>
-        <w:t>Tabela 1: Tipos de vetores (</w:t>
-      </w:r>
-      <w:proofErr w:type="spellStart"/>
-      <w:r>
-        <w:rPr>
-          <w:sz w:val="24"/>
-          <w:szCs w:val="24"/>
-        </w:rPr>
-        <w:t>Carton</w:t>
-      </w:r>
-      <w:proofErr w:type="spellEnd"/>
-      <w:r>
-        <w:rPr>
-          <w:sz w:val="24"/>
-          <w:szCs w:val="24"/>
-        </w:rPr>
-        <w:t>, 2001)</w:t>
-      </w:r>
-    </w:p>
-    <w:p>
-      <w:pPr>
-        <w:rPr>
-          <w:sz w:val="24"/>
-          <w:szCs w:val="24"/>
-        </w:rPr>
-      </w:pPr>
-      <w:r>
-        <w:rPr>
-          <w:noProof/>
-          <w:sz w:val="24"/>
-          <w:szCs w:val="24"/>
-          <w:lang w:eastAsia="pt-BR"/>
-        </w:rPr>
         <w:drawing>
           <wp:inline distT="0" distB="0" distL="0" distR="0" wp14:anchorId="137E1D4A" wp14:editId="68365DC5">
             <wp:extent cx="6168390" cy="8305800"/>
@@ -2037,7 +2728,6 @@
           <w:shd w:val="clear" w:color="auto" w:fill="FFFFFF"/>
           <w:lang w:eastAsia="pt-BR"/>
         </w:rPr>
-        <w:lastRenderedPageBreak/>
         <w:t> Tabela 2– Vetores potenciais e Grupos biológicos</w:t>
       </w:r>
       <w:r>
@@ -2156,6 +2846,7 @@
                 <w:szCs w:val="24"/>
                 <w:lang w:eastAsia="pt-BR"/>
               </w:rPr>
+              <w:lastRenderedPageBreak/>
               <w:t>Grupos</w:t>
             </w:r>
           </w:p>
@@ -5861,7 +6552,6 @@
           <w:shd w:val="clear" w:color="auto" w:fill="FFFFFF"/>
           <w:lang w:eastAsia="pt-BR"/>
         </w:rPr>
-        <w:lastRenderedPageBreak/>
         <w:t xml:space="preserve">Segundo dados retirados do ministério do meio ambiente (informe sobre as espécies exóticas invasoras marinhas no brasil), temos que: </w:t>
       </w:r>
     </w:p>
@@ -5885,6 +6575,7 @@
           <w:shd w:val="clear" w:color="auto" w:fill="FFFFFF"/>
           <w:lang w:eastAsia="pt-BR"/>
         </w:rPr>
+        <w:lastRenderedPageBreak/>
         <w:t xml:space="preserve">Tabela 3: Situação das espécies exóticas no Brasil </w:t>
       </w:r>
       <w:r>
@@ -6146,7 +6837,6 @@
           <w:shd w:val="clear" w:color="auto" w:fill="FFFFFF"/>
           <w:lang w:eastAsia="pt-BR"/>
         </w:rPr>
-        <w:lastRenderedPageBreak/>
         <w:t>Introdução de espécies</w:t>
       </w:r>
     </w:p>
@@ -6170,6 +6860,7 @@
           <w:shd w:val="clear" w:color="auto" w:fill="FFFFFF"/>
           <w:lang w:eastAsia="pt-BR"/>
         </w:rPr>
+        <w:lastRenderedPageBreak/>
         <w:t>- Água de lastro em navios</w:t>
       </w:r>
     </w:p>
@@ -6319,7 +7010,6 @@
           <w:shd w:val="clear" w:color="auto" w:fill="FFFFFF"/>
           <w:lang w:eastAsia="pt-BR"/>
         </w:rPr>
-        <w:lastRenderedPageBreak/>
         <w:t xml:space="preserve">- </w:t>
       </w:r>
       <w:proofErr w:type="spellStart"/>
@@ -6354,6 +7044,7 @@
           <w:szCs w:val="24"/>
           <w:shd w:val="clear" w:color="auto" w:fill="FEFEFE"/>
         </w:rPr>
+        <w:lastRenderedPageBreak/>
         <w:t xml:space="preserve">As </w:t>
       </w:r>
       <w:proofErr w:type="spellStart"/>
@@ -6728,7 +7419,6 @@
           <w:sz w:val="32"/>
           <w:szCs w:val="32"/>
         </w:rPr>
-        <w:lastRenderedPageBreak/>
         <w:t>Consequências da Bioinvasão</w:t>
       </w:r>
     </w:p>
@@ -6750,6 +7440,7 @@
           <w:szCs w:val="24"/>
           <w:shd w:val="clear" w:color="auto" w:fill="FEFEFE"/>
         </w:rPr>
+        <w:lastRenderedPageBreak/>
         <w:t>A bioinvasão é capaz de causar inúmeras consequências, não só no meio ambiente, mas também o bem-estar humano, como a economia e até a saúde. Inicialmente, sabe-se que a invasão biológica impacta fortemente na biodiversidade do planeta, por exemplo, segundo Godinho (24), a riqueza das espécies dos peixes está em declínio em todos os lagos do parque estadual do rio doce em que houve introdução de novas espécies.</w:t>
       </w:r>
     </w:p>
@@ -6953,14 +7644,7 @@
         <w:rPr>
           <w:rFonts w:asciiTheme="minorHAnsi" w:hAnsiTheme="minorHAnsi"/>
         </w:rPr>
-        <w:t xml:space="preserve"> da infração ambiental, pode ser penalizada, chegando à liquidação da empresa, se ela tiver sido criada ou usada para facilitar ou ocultar um crime ambiental. A punição pode ser extinta caso se comprove a </w:t>
-      </w:r>
-      <w:r>
-        <w:rPr>
-          <w:rFonts w:asciiTheme="minorHAnsi" w:hAnsiTheme="minorHAnsi"/>
-        </w:rPr>
-        <w:lastRenderedPageBreak/>
-        <w:t>recuperação do dano ambiental. As multas variam de R$ 50,00 a R$ 50 milhões de reais.</w:t>
+        <w:t xml:space="preserve"> da infração ambiental, pode ser penalizada, chegando à liquidação da empresa, se ela tiver sido criada ou usada para facilitar ou ocultar um crime ambiental. A punição pode ser extinta caso se comprove a recuperação do dano ambiental. As multas variam de R$ 50,00 a R$ 50 milhões de reais.</w:t>
       </w:r>
       <w:r>
         <w:rPr>
@@ -7008,6 +7692,7 @@
         <w:rPr>
           <w:rFonts w:asciiTheme="minorHAnsi" w:hAnsiTheme="minorHAnsi"/>
         </w:rPr>
+        <w:lastRenderedPageBreak/>
         <w:t>4 – Lei</w:t>
       </w:r>
       <w:proofErr w:type="gramEnd"/>
@@ -7282,7 +7967,6 @@
           <w:szCs w:val="24"/>
           <w:lang w:eastAsia="pt-BR"/>
         </w:rPr>
-        <w:lastRenderedPageBreak/>
         <w:t>De acordo com a Lei de Crimes Ambientais, eles são classificados em seis tipos diferentes:</w:t>
       </w:r>
     </w:p>
@@ -7305,6 +7989,7 @@
           <w:szCs w:val="24"/>
           <w:lang w:eastAsia="pt-BR"/>
         </w:rPr>
+        <w:lastRenderedPageBreak/>
         <w:t>•</w:t>
       </w:r>
       <w:r>
@@ -7661,6 +8346,7 @@
         <w:rPr>
           <w:rFonts w:asciiTheme="minorHAnsi" w:hAnsiTheme="minorHAnsi"/>
         </w:rPr>
+        <w:lastRenderedPageBreak/>
         <w:t>Um acidente</w:t>
       </w:r>
       <w:r>
@@ -7877,6 +8563,321 @@
           <w:b/>
           <w:sz w:val="32"/>
           <w:szCs w:val="32"/>
+        </w:rPr>
+      </w:pPr>
+    </w:p>
+    <w:p>
+      <w:pPr>
+        <w:rPr>
+          <w:rFonts w:asciiTheme="majorHAnsi" w:hAnsiTheme="majorHAnsi"/>
+          <w:b/>
+          <w:sz w:val="32"/>
+          <w:szCs w:val="32"/>
+        </w:rPr>
+      </w:pPr>
+    </w:p>
+    <w:p>
+      <w:pPr>
+        <w:rPr>
+          <w:rFonts w:asciiTheme="majorHAnsi" w:hAnsiTheme="majorHAnsi"/>
+          <w:b/>
+          <w:sz w:val="32"/>
+          <w:szCs w:val="32"/>
+        </w:rPr>
+      </w:pPr>
+    </w:p>
+    <w:p>
+      <w:pPr>
+        <w:rPr>
+          <w:rFonts w:asciiTheme="majorHAnsi" w:hAnsiTheme="majorHAnsi"/>
+          <w:b/>
+          <w:sz w:val="32"/>
+          <w:szCs w:val="32"/>
+        </w:rPr>
+      </w:pPr>
+    </w:p>
+    <w:p>
+      <w:pPr>
+        <w:rPr>
+          <w:rFonts w:asciiTheme="majorHAnsi" w:hAnsiTheme="majorHAnsi"/>
+          <w:b/>
+          <w:sz w:val="32"/>
+          <w:szCs w:val="32"/>
+        </w:rPr>
+      </w:pPr>
+    </w:p>
+    <w:p>
+      <w:pPr>
+        <w:rPr>
+          <w:rFonts w:asciiTheme="majorHAnsi" w:hAnsiTheme="majorHAnsi"/>
+          <w:b/>
+          <w:sz w:val="32"/>
+          <w:szCs w:val="32"/>
+        </w:rPr>
+      </w:pPr>
+    </w:p>
+    <w:p>
+      <w:pPr>
+        <w:rPr>
+          <w:rFonts w:asciiTheme="majorHAnsi" w:hAnsiTheme="majorHAnsi"/>
+          <w:b/>
+          <w:sz w:val="32"/>
+          <w:szCs w:val="32"/>
+        </w:rPr>
+      </w:pPr>
+    </w:p>
+    <w:p>
+      <w:pPr>
+        <w:rPr>
+          <w:rFonts w:asciiTheme="majorHAnsi" w:hAnsiTheme="majorHAnsi"/>
+          <w:b/>
+          <w:sz w:val="32"/>
+          <w:szCs w:val="32"/>
+        </w:rPr>
+      </w:pPr>
+    </w:p>
+    <w:p>
+      <w:pPr>
+        <w:rPr>
+          <w:rFonts w:asciiTheme="majorHAnsi" w:hAnsiTheme="majorHAnsi"/>
+          <w:b/>
+          <w:sz w:val="32"/>
+          <w:szCs w:val="32"/>
+        </w:rPr>
+      </w:pPr>
+    </w:p>
+    <w:p>
+      <w:pPr>
+        <w:rPr>
+          <w:rFonts w:asciiTheme="majorHAnsi" w:hAnsiTheme="majorHAnsi"/>
+          <w:b/>
+          <w:sz w:val="32"/>
+          <w:szCs w:val="32"/>
+        </w:rPr>
+      </w:pPr>
+    </w:p>
+    <w:p>
+      <w:pPr>
+        <w:rPr>
+          <w:rFonts w:asciiTheme="majorHAnsi" w:hAnsiTheme="majorHAnsi"/>
+          <w:b/>
+          <w:sz w:val="32"/>
+          <w:szCs w:val="32"/>
+        </w:rPr>
+      </w:pPr>
+    </w:p>
+    <w:p>
+      <w:pPr>
+        <w:rPr>
+          <w:rFonts w:asciiTheme="majorHAnsi" w:hAnsiTheme="majorHAnsi"/>
+          <w:b/>
+          <w:sz w:val="32"/>
+          <w:szCs w:val="32"/>
+        </w:rPr>
+      </w:pPr>
+    </w:p>
+    <w:p>
+      <w:pPr>
+        <w:rPr>
+          <w:rFonts w:asciiTheme="majorHAnsi" w:hAnsiTheme="majorHAnsi"/>
+          <w:b/>
+          <w:sz w:val="32"/>
+          <w:szCs w:val="32"/>
+        </w:rPr>
+      </w:pPr>
+    </w:p>
+    <w:p>
+      <w:pPr>
+        <w:rPr>
+          <w:rFonts w:asciiTheme="majorHAnsi" w:hAnsiTheme="majorHAnsi"/>
+          <w:b/>
+          <w:sz w:val="32"/>
+          <w:szCs w:val="32"/>
+        </w:rPr>
+      </w:pPr>
+    </w:p>
+    <w:p>
+      <w:pPr>
+        <w:rPr>
+          <w:rFonts w:asciiTheme="majorHAnsi" w:hAnsiTheme="majorHAnsi"/>
+          <w:b/>
+          <w:sz w:val="32"/>
+          <w:szCs w:val="32"/>
+        </w:rPr>
+      </w:pPr>
+    </w:p>
+    <w:p>
+      <w:pPr>
+        <w:rPr>
+          <w:rFonts w:asciiTheme="majorHAnsi" w:hAnsiTheme="majorHAnsi"/>
+          <w:b/>
+          <w:sz w:val="32"/>
+          <w:szCs w:val="32"/>
+        </w:rPr>
+      </w:pPr>
+    </w:p>
+    <w:p>
+      <w:pPr>
+        <w:rPr>
+          <w:rFonts w:asciiTheme="majorHAnsi" w:hAnsiTheme="majorHAnsi"/>
+          <w:b/>
+          <w:sz w:val="32"/>
+          <w:szCs w:val="32"/>
+        </w:rPr>
+      </w:pPr>
+    </w:p>
+    <w:p>
+      <w:pPr>
+        <w:rPr>
+          <w:rFonts w:asciiTheme="majorHAnsi" w:hAnsiTheme="majorHAnsi"/>
+          <w:b/>
+          <w:sz w:val="32"/>
+          <w:szCs w:val="32"/>
+        </w:rPr>
+      </w:pPr>
+    </w:p>
+    <w:p>
+      <w:pPr>
+        <w:rPr>
+          <w:rFonts w:asciiTheme="majorHAnsi" w:hAnsiTheme="majorHAnsi"/>
+          <w:b/>
+          <w:sz w:val="32"/>
+          <w:szCs w:val="32"/>
+        </w:rPr>
+      </w:pPr>
+    </w:p>
+    <w:p>
+      <w:pPr>
+        <w:rPr>
+          <w:rFonts w:asciiTheme="majorHAnsi" w:hAnsiTheme="majorHAnsi"/>
+          <w:b/>
+          <w:sz w:val="32"/>
+          <w:szCs w:val="32"/>
+          <w:lang w:val="en-US"/>
+        </w:rPr>
+      </w:pPr>
+      <w:proofErr w:type="spellStart"/>
+      <w:r>
+        <w:rPr>
+          <w:rFonts w:asciiTheme="majorHAnsi" w:hAnsiTheme="majorHAnsi"/>
+          <w:b/>
+          <w:sz w:val="32"/>
+          <w:szCs w:val="32"/>
+          <w:lang w:val="en-US"/>
+        </w:rPr>
+        <w:lastRenderedPageBreak/>
+        <w:t>Bibliografia</w:t>
+      </w:r>
+      <w:proofErr w:type="spellEnd"/>
+    </w:p>
+    <w:p>
+      <w:pPr>
+        <w:rPr>
+          <w:lang w:val="en-US"/>
+        </w:rPr>
+      </w:pPr>
+      <w:r>
+        <w:rPr>
+          <w:lang w:val="en-US"/>
+        </w:rPr>
+        <w:t xml:space="preserve">HILLIARD, R.W., HUTCHINGS P.A., RAAYMAKERS, S. Ballast water risk assessment for twelve Queensland ports. </w:t>
+      </w:r>
+      <w:proofErr w:type="gramStart"/>
+      <w:r>
+        <w:rPr>
+          <w:lang w:val="en-US"/>
+        </w:rPr>
+        <w:t>Stage 4: Review of candidate risk biota.</w:t>
+      </w:r>
+      <w:proofErr w:type="gramEnd"/>
+      <w:r>
+        <w:rPr>
+          <w:lang w:val="en-US"/>
+        </w:rPr>
+        <w:t xml:space="preserve"> </w:t>
+      </w:r>
+      <w:proofErr w:type="spellStart"/>
+      <w:proofErr w:type="gramStart"/>
+      <w:r>
+        <w:rPr>
+          <w:lang w:val="en-US"/>
+        </w:rPr>
+        <w:t>EcoPorts</w:t>
+      </w:r>
+      <w:proofErr w:type="spellEnd"/>
+      <w:r>
+        <w:rPr>
+          <w:lang w:val="en-US"/>
+        </w:rPr>
+        <w:t xml:space="preserve"> Monograph Series, 13 (1997) a. Brisbane, Australia: Ports Corporation of Queensland.</w:t>
+      </w:r>
+      <w:proofErr w:type="gramEnd"/>
+      <w:r>
+        <w:rPr>
+          <w:lang w:val="en-US"/>
+        </w:rPr>
+        <w:t xml:space="preserve"> </w:t>
+      </w:r>
+      <w:r>
+        <w:rPr>
+          <w:lang w:val="en-US"/>
+        </w:rPr>
+        <w:t xml:space="preserve">60. </w:t>
+      </w:r>
+    </w:p>
+    <w:p>
+      <w:r>
+        <w:rPr>
+          <w:lang w:val="en-US"/>
+        </w:rPr>
+        <w:t xml:space="preserve">Carlton, J.T. Introduced species in U.S. coastal waters: environmental impacts and management priorities. </w:t>
+      </w:r>
+      <w:r>
+        <w:t xml:space="preserve">Arlington, Virginia: </w:t>
+      </w:r>
+      <w:proofErr w:type="spellStart"/>
+      <w:r>
+        <w:t>Pew</w:t>
+      </w:r>
+      <w:proofErr w:type="spellEnd"/>
+      <w:r>
+        <w:t xml:space="preserve"> Oceans </w:t>
+      </w:r>
+      <w:proofErr w:type="spellStart"/>
+      <w:r>
+        <w:t>Comission</w:t>
+      </w:r>
+      <w:proofErr w:type="spellEnd"/>
+      <w:r>
+        <w:t>, 2001, n. 28.</w:t>
+      </w:r>
+      <w:r>
+        <w:t xml:space="preserve"> </w:t>
+      </w:r>
+      <w:proofErr w:type="gramStart"/>
+      <w:r>
+        <w:t xml:space="preserve">( </w:t>
+      </w:r>
+      <w:proofErr w:type="gramEnd"/>
+      <w:r>
+        <w:t>foto dos vetores)</w:t>
+      </w:r>
+    </w:p>
+    <w:p>
+      <w:pPr>
+        <w:rPr>
+          <w:lang w:val="en-US"/>
+        </w:rPr>
+      </w:pPr>
+    </w:p>
+    <w:p>
+      <w:pPr>
+        <w:rPr>
+          <w:rFonts w:asciiTheme="majorHAnsi" w:hAnsiTheme="majorHAnsi"/>
+          <w:b/>
+          <w:sz w:val="32"/>
+          <w:szCs w:val="32"/>
+          <w:lang w:val="en-US"/>
         </w:rPr>
       </w:pPr>
     </w:p>
@@ -8094,6 +9095,119 @@
     </w:lvl>
   </w:abstractNum>
   <w:abstractNum w:abstractNumId="2">
+    <w:nsid w:val="21EF003F"/>
+    <w:multiLevelType w:val="multilevel"/>
+    <w:tmpl w:val="62F00438"/>
+    <w:lvl w:ilvl="0">
+      <w:start w:val="2"/>
+      <w:numFmt w:val="decimal"/>
+      <w:lvlText w:val="%1."/>
+      <w:lvlJc w:val="left"/>
+      <w:pPr>
+        <w:ind w:left="465" w:hanging="465"/>
+      </w:pPr>
+      <w:rPr>
+        <w:rFonts w:hint="default"/>
+      </w:rPr>
+    </w:lvl>
+    <w:lvl w:ilvl="1">
+      <w:start w:val="1"/>
+      <w:numFmt w:val="decimal"/>
+      <w:lvlText w:val="%1.%2)"/>
+      <w:lvlJc w:val="left"/>
+      <w:pPr>
+        <w:ind w:left="1440" w:hanging="720"/>
+      </w:pPr>
+      <w:rPr>
+        <w:rFonts w:hint="default"/>
+      </w:rPr>
+    </w:lvl>
+    <w:lvl w:ilvl="2">
+      <w:start w:val="1"/>
+      <w:numFmt w:val="decimal"/>
+      <w:lvlText w:val="%1.%2)%3."/>
+      <w:lvlJc w:val="left"/>
+      <w:pPr>
+        <w:ind w:left="2160" w:hanging="720"/>
+      </w:pPr>
+      <w:rPr>
+        <w:rFonts w:hint="default"/>
+      </w:rPr>
+    </w:lvl>
+    <w:lvl w:ilvl="3">
+      <w:start w:val="1"/>
+      <w:numFmt w:val="decimal"/>
+      <w:lvlText w:val="%1.%2)%3.%4."/>
+      <w:lvlJc w:val="left"/>
+      <w:pPr>
+        <w:ind w:left="3240" w:hanging="1080"/>
+      </w:pPr>
+      <w:rPr>
+        <w:rFonts w:hint="default"/>
+      </w:rPr>
+    </w:lvl>
+    <w:lvl w:ilvl="4">
+      <w:start w:val="1"/>
+      <w:numFmt w:val="decimal"/>
+      <w:lvlText w:val="%1.%2)%3.%4.%5."/>
+      <w:lvlJc w:val="left"/>
+      <w:pPr>
+        <w:ind w:left="3960" w:hanging="1080"/>
+      </w:pPr>
+      <w:rPr>
+        <w:rFonts w:hint="default"/>
+      </w:rPr>
+    </w:lvl>
+    <w:lvl w:ilvl="5">
+      <w:start w:val="1"/>
+      <w:numFmt w:val="decimal"/>
+      <w:lvlText w:val="%1.%2)%3.%4.%5.%6."/>
+      <w:lvlJc w:val="left"/>
+      <w:pPr>
+        <w:ind w:left="5040" w:hanging="1440"/>
+      </w:pPr>
+      <w:rPr>
+        <w:rFonts w:hint="default"/>
+      </w:rPr>
+    </w:lvl>
+    <w:lvl w:ilvl="6">
+      <w:start w:val="1"/>
+      <w:numFmt w:val="decimal"/>
+      <w:lvlText w:val="%1.%2)%3.%4.%5.%6.%7."/>
+      <w:lvlJc w:val="left"/>
+      <w:pPr>
+        <w:ind w:left="6120" w:hanging="1800"/>
+      </w:pPr>
+      <w:rPr>
+        <w:rFonts w:hint="default"/>
+      </w:rPr>
+    </w:lvl>
+    <w:lvl w:ilvl="7">
+      <w:start w:val="1"/>
+      <w:numFmt w:val="decimal"/>
+      <w:lvlText w:val="%1.%2)%3.%4.%5.%6.%7.%8."/>
+      <w:lvlJc w:val="left"/>
+      <w:pPr>
+        <w:ind w:left="6840" w:hanging="1800"/>
+      </w:pPr>
+      <w:rPr>
+        <w:rFonts w:hint="default"/>
+      </w:rPr>
+    </w:lvl>
+    <w:lvl w:ilvl="8">
+      <w:start w:val="1"/>
+      <w:numFmt w:val="decimal"/>
+      <w:lvlText w:val="%1.%2)%3.%4.%5.%6.%7.%8.%9."/>
+      <w:lvlJc w:val="left"/>
+      <w:pPr>
+        <w:ind w:left="7920" w:hanging="2160"/>
+      </w:pPr>
+      <w:rPr>
+        <w:rFonts w:hint="default"/>
+      </w:rPr>
+    </w:lvl>
+  </w:abstractNum>
+  <w:abstractNum w:abstractNumId="3">
     <w:nsid w:val="24CC5667"/>
     <w:multiLevelType w:val="hybridMultilevel"/>
     <w:tmpl w:val="E774E1C6"/>
@@ -8182,7 +9296,7 @@
       </w:pPr>
     </w:lvl>
   </w:abstractNum>
-  <w:abstractNum w:abstractNumId="3">
+  <w:abstractNum w:abstractNumId="4">
     <w:nsid w:val="3317310A"/>
     <w:multiLevelType w:val="hybridMultilevel"/>
     <w:tmpl w:val="3258C1A4"/>
@@ -8294,8 +9408,97 @@
       </w:rPr>
     </w:lvl>
   </w:abstractNum>
+  <w:abstractNum w:abstractNumId="5">
+    <w:nsid w:val="6DDF49F8"/>
+    <w:multiLevelType w:val="hybridMultilevel"/>
+    <w:tmpl w:val="B5AC3F22"/>
+    <w:lvl w:ilvl="0" w:tplc="04160011">
+      <w:start w:val="1"/>
+      <w:numFmt w:val="decimal"/>
+      <w:lvlText w:val="%1)"/>
+      <w:lvlJc w:val="left"/>
+      <w:pPr>
+        <w:ind w:left="720" w:hanging="360"/>
+      </w:pPr>
+      <w:rPr>
+        <w:rFonts w:hint="default"/>
+      </w:rPr>
+    </w:lvl>
+    <w:lvl w:ilvl="1" w:tplc="04160019" w:tentative="1">
+      <w:start w:val="1"/>
+      <w:numFmt w:val="lowerLetter"/>
+      <w:lvlText w:val="%2."/>
+      <w:lvlJc w:val="left"/>
+      <w:pPr>
+        <w:ind w:left="1440" w:hanging="360"/>
+      </w:pPr>
+    </w:lvl>
+    <w:lvl w:ilvl="2" w:tplc="0416001B" w:tentative="1">
+      <w:start w:val="1"/>
+      <w:numFmt w:val="lowerRoman"/>
+      <w:lvlText w:val="%3."/>
+      <w:lvlJc w:val="right"/>
+      <w:pPr>
+        <w:ind w:left="2160" w:hanging="180"/>
+      </w:pPr>
+    </w:lvl>
+    <w:lvl w:ilvl="3" w:tplc="0416000F" w:tentative="1">
+      <w:start w:val="1"/>
+      <w:numFmt w:val="decimal"/>
+      <w:lvlText w:val="%4."/>
+      <w:lvlJc w:val="left"/>
+      <w:pPr>
+        <w:ind w:left="2880" w:hanging="360"/>
+      </w:pPr>
+    </w:lvl>
+    <w:lvl w:ilvl="4" w:tplc="04160019" w:tentative="1">
+      <w:start w:val="1"/>
+      <w:numFmt w:val="lowerLetter"/>
+      <w:lvlText w:val="%5."/>
+      <w:lvlJc w:val="left"/>
+      <w:pPr>
+        <w:ind w:left="3600" w:hanging="360"/>
+      </w:pPr>
+    </w:lvl>
+    <w:lvl w:ilvl="5" w:tplc="0416001B" w:tentative="1">
+      <w:start w:val="1"/>
+      <w:numFmt w:val="lowerRoman"/>
+      <w:lvlText w:val="%6."/>
+      <w:lvlJc w:val="right"/>
+      <w:pPr>
+        <w:ind w:left="4320" w:hanging="180"/>
+      </w:pPr>
+    </w:lvl>
+    <w:lvl w:ilvl="6" w:tplc="0416000F" w:tentative="1">
+      <w:start w:val="1"/>
+      <w:numFmt w:val="decimal"/>
+      <w:lvlText w:val="%7."/>
+      <w:lvlJc w:val="left"/>
+      <w:pPr>
+        <w:ind w:left="5040" w:hanging="360"/>
+      </w:pPr>
+    </w:lvl>
+    <w:lvl w:ilvl="7" w:tplc="04160019" w:tentative="1">
+      <w:start w:val="1"/>
+      <w:numFmt w:val="lowerLetter"/>
+      <w:lvlText w:val="%8."/>
+      <w:lvlJc w:val="left"/>
+      <w:pPr>
+        <w:ind w:left="5760" w:hanging="360"/>
+      </w:pPr>
+    </w:lvl>
+    <w:lvl w:ilvl="8" w:tplc="0416001B" w:tentative="1">
+      <w:start w:val="1"/>
+      <w:numFmt w:val="lowerRoman"/>
+      <w:lvlText w:val="%9."/>
+      <w:lvlJc w:val="right"/>
+      <w:pPr>
+        <w:ind w:left="6480" w:hanging="180"/>
+      </w:pPr>
+    </w:lvl>
+  </w:abstractNum>
   <w:num w:numId="1">
-    <w:abstractNumId w:val="3"/>
+    <w:abstractNumId w:val="4"/>
   </w:num>
   <w:num w:numId="2">
     <w:abstractNumId w:val="0"/>
@@ -8304,6 +9507,12 @@
     <w:abstractNumId w:val="1"/>
   </w:num>
   <w:num w:numId="4">
+    <w:abstractNumId w:val="3"/>
+  </w:num>
+  <w:num w:numId="5">
+    <w:abstractNumId w:val="5"/>
+  </w:num>
+  <w:num w:numId="6">
     <w:abstractNumId w:val="2"/>
   </w:num>
 </w:numbering>
@@ -9076,8 +10285,8 @@
         </c:dLbls>
         <c:gapWidth val="219"/>
         <c:overlap val="-27"/>
-        <c:axId val="125732736"/>
-        <c:axId val="125734272"/>
+        <c:axId val="136596480"/>
+        <c:axId val="136598272"/>
       </c:barChart>
       <c:lineChart>
         <c:grouping val="standard"/>
@@ -9259,11 +10468,11 @@
         </c:dLbls>
         <c:marker val="1"/>
         <c:smooth val="0"/>
-        <c:axId val="125741696"/>
-        <c:axId val="125740160"/>
+        <c:axId val="136601600"/>
+        <c:axId val="136599808"/>
       </c:lineChart>
       <c:catAx>
-        <c:axId val="125732736"/>
+        <c:axId val="136596480"/>
         <c:scaling>
           <c:orientation val="minMax"/>
         </c:scaling>
@@ -9306,7 +10515,7 @@
             <a:endParaRPr lang="pt-BR"/>
           </a:p>
         </c:txPr>
-        <c:crossAx val="125734272"/>
+        <c:crossAx val="136598272"/>
         <c:crosses val="autoZero"/>
         <c:auto val="1"/>
         <c:lblAlgn val="ctr"/>
@@ -9314,7 +10523,7 @@
         <c:noMultiLvlLbl val="0"/>
       </c:catAx>
       <c:valAx>
-        <c:axId val="125734272"/>
+        <c:axId val="136598272"/>
         <c:scaling>
           <c:orientation val="minMax"/>
         </c:scaling>
@@ -9379,12 +10588,12 @@
             <a:endParaRPr lang="pt-BR"/>
           </a:p>
         </c:txPr>
-        <c:crossAx val="125732736"/>
+        <c:crossAx val="136596480"/>
         <c:crosses val="autoZero"/>
         <c:crossBetween val="between"/>
       </c:valAx>
       <c:valAx>
-        <c:axId val="125740160"/>
+        <c:axId val="136599808"/>
         <c:scaling>
           <c:orientation val="minMax"/>
         </c:scaling>
@@ -9435,12 +10644,12 @@
             <a:endParaRPr lang="pt-BR"/>
           </a:p>
         </c:txPr>
-        <c:crossAx val="125741696"/>
+        <c:crossAx val="136601600"/>
         <c:crosses val="max"/>
         <c:crossBetween val="between"/>
       </c:valAx>
       <c:catAx>
-        <c:axId val="125741696"/>
+        <c:axId val="136601600"/>
         <c:scaling>
           <c:orientation val="minMax"/>
         </c:scaling>
@@ -9450,7 +10659,7 @@
         <c:majorTickMark val="out"/>
         <c:minorTickMark val="none"/>
         <c:tickLblPos val="nextTo"/>
-        <c:crossAx val="125740160"/>
+        <c:crossAx val="136599808"/>
         <c:crosses val="autoZero"/>
         <c:auto val="1"/>
         <c:lblAlgn val="ctr"/>

</xml_diff>